<commit_message>
agrego adelanto de caso de usos - ejercicio hotel
</commit_message>
<xml_diff>
--- a/Casos_de_uso/EJEMPLO CASO DE USO ESPECIFICO.docx
+++ b/Casos_de_uso/EJEMPLO CASO DE USO ESPECIFICO.docx
@@ -1,6 +1,6 @@
 
 <file path=word/document.xml><?xml version="1.0" encoding="utf-8"?>
-<w:document xmlns:wpc="http://schemas.microsoft.com/office/word/2010/wordprocessingCanvas" xmlns:cx="http://schemas.microsoft.com/office/drawing/2014/chartex" xmlns:cx1="http://schemas.microsoft.com/office/drawing/2015/9/8/chartex" xmlns:cx2="http://schemas.microsoft.com/office/drawing/2015/10/21/chartex" xmlns:cx3="http://schemas.microsoft.com/office/drawing/2016/5/9/chartex" xmlns:cx4="http://schemas.microsoft.com/office/drawing/2016/5/10/chartex" xmlns:cx5="http://schemas.microsoft.com/office/drawing/2016/5/11/chartex" xmlns:cx6="http://schemas.microsoft.com/office/drawing/2016/5/12/chartex" xmlns:cx7="http://schemas.microsoft.com/office/drawing/2016/5/13/chartex" xmlns:cx8="http://schemas.microsoft.com/office/drawing/2016/5/14/chartex" xmlns:mc="http://schemas.openxmlformats.org/markup-compatibility/2006" xmlns:aink="http://schemas.microsoft.com/office/drawing/2016/ink" xmlns:am3d="http://schemas.microsoft.com/office/drawing/2017/model3d" xmlns:o="urn:schemas-microsoft-com:office:office" xmlns:r="http://schemas.openxmlformats.org/officeDocument/2006/relationships" xmlns:m="http://schemas.openxmlformats.org/officeDocument/2006/math" xmlns:v="urn:schemas-microsoft-com:vml" xmlns:wp14="http://schemas.microsoft.com/office/word/2010/wordprocessingDrawing" xmlns:wp="http://schemas.openxmlformats.org/drawingml/2006/wordprocessingDrawing" xmlns:w10="urn:schemas-microsoft-com:office:word" xmlns:w="http://schemas.openxmlformats.org/wordprocessingml/2006/main" xmlns:w14="http://schemas.microsoft.com/office/word/2010/wordml" xmlns:w15="http://schemas.microsoft.com/office/word/2012/wordml" xmlns:w16cid="http://schemas.microsoft.com/office/word/2016/wordml/cid" xmlns:w16se="http://schemas.microsoft.com/office/word/2015/wordml/symex" xmlns:wpg="http://schemas.microsoft.com/office/word/2010/wordprocessingGroup" xmlns:wpi="http://schemas.microsoft.com/office/word/2010/wordprocessingInk" xmlns:wne="http://schemas.microsoft.com/office/word/2006/wordml" xmlns:wps="http://schemas.microsoft.com/office/word/2010/wordprocessingShape" mc:Ignorable="w14 w15 w16se w16cid wp14">
+<w:document xmlns:wpc="http://schemas.microsoft.com/office/word/2010/wordprocessingCanvas" xmlns:cx="http://schemas.microsoft.com/office/drawing/2014/chartex" xmlns:cx1="http://schemas.microsoft.com/office/drawing/2015/9/8/chartex" xmlns:cx2="http://schemas.microsoft.com/office/drawing/2015/10/21/chartex" xmlns:cx3="http://schemas.microsoft.com/office/drawing/2016/5/9/chartex" xmlns:cx4="http://schemas.microsoft.com/office/drawing/2016/5/10/chartex" xmlns:cx5="http://schemas.microsoft.com/office/drawing/2016/5/11/chartex" xmlns:cx6="http://schemas.microsoft.com/office/drawing/2016/5/12/chartex" xmlns:cx7="http://schemas.microsoft.com/office/drawing/2016/5/13/chartex" xmlns:cx8="http://schemas.microsoft.com/office/drawing/2016/5/14/chartex" xmlns:mc="http://schemas.openxmlformats.org/markup-compatibility/2006" xmlns:aink="http://schemas.microsoft.com/office/drawing/2016/ink" xmlns:am3d="http://schemas.microsoft.com/office/drawing/2017/model3d" xmlns:o="urn:schemas-microsoft-com:office:office" xmlns:oel="http://schemas.microsoft.com/office/2019/extlst" xmlns:r="http://schemas.openxmlformats.org/officeDocument/2006/relationships" xmlns:m="http://schemas.openxmlformats.org/officeDocument/2006/math" xmlns:v="urn:schemas-microsoft-com:vml" xmlns:wp14="http://schemas.microsoft.com/office/word/2010/wordprocessingDrawing" xmlns:wp="http://schemas.openxmlformats.org/drawingml/2006/wordprocessingDrawing" xmlns:w10="urn:schemas-microsoft-com:office:word" xmlns:w="http://schemas.openxmlformats.org/wordprocessingml/2006/main" xmlns:w14="http://schemas.microsoft.com/office/word/2010/wordml" xmlns:w15="http://schemas.microsoft.com/office/word/2012/wordml" xmlns:w16cex="http://schemas.microsoft.com/office/word/2018/wordml/cex" xmlns:w16cid="http://schemas.microsoft.com/office/word/2016/wordml/cid" xmlns:w16="http://schemas.microsoft.com/office/word/2018/wordml" xmlns:w16du="http://schemas.microsoft.com/office/word/2023/wordml/word16du" xmlns:w16sdtdh="http://schemas.microsoft.com/office/word/2020/wordml/sdtdatahash" xmlns:w16se="http://schemas.microsoft.com/office/word/2015/wordml/symex" xmlns:wpg="http://schemas.microsoft.com/office/word/2010/wordprocessingGroup" xmlns:wpi="http://schemas.microsoft.com/office/word/2010/wordprocessingInk" xmlns:wne="http://schemas.microsoft.com/office/word/2006/wordml" xmlns:wps="http://schemas.microsoft.com/office/word/2010/wordprocessingShape" mc:Ignorable="w14 w15 w16se w16cid w16 w16cex w16sdtdh w16du wp14">
   <w:body>
     <w:p/>
     <w:p>
@@ -907,8 +907,6 @@
               </w:rPr>
               <w:t>D</w:t>
             </w:r>
-            <w:bookmarkStart w:id="1" w:name="_GoBack"/>
-            <w:bookmarkEnd w:id="1"/>
             <w:r>
               <w:rPr>
                 <w:lang w:val="es-ES"/>
@@ -971,28 +969,14 @@
                 <w:b/>
                 <w:lang w:val="es-ES"/>
               </w:rPr>
-              <w:t xml:space="preserve">El sistema muestra un mensaje </w:t>
-            </w:r>
-            <w:r>
-              <w:rPr>
-                <w:b/>
-                <w:lang w:val="es-ES"/>
-              </w:rPr>
-              <w:t>indicando que</w:t>
-            </w:r>
-            <w:r>
-              <w:rPr>
-                <w:b/>
-                <w:lang w:val="es-ES"/>
-              </w:rPr>
-              <w:t xml:space="preserve"> el cliente </w:t>
-            </w:r>
-            <w:r>
-              <w:rPr>
-                <w:b/>
-                <w:lang w:val="es-ES"/>
-              </w:rPr>
-              <w:t>no está registrado;</w:t>
+              <w:t>Mensaje de RUT</w:t>
+            </w:r>
+            <w:r>
+              <w:rPr>
+                <w:b/>
+                <w:lang w:val="es-ES"/>
+              </w:rPr>
+              <w:t>:</w:t>
             </w:r>
             <w:r>
               <w:rPr>
@@ -1006,79 +990,28 @@
                 <w:b/>
                 <w:lang w:val="es-ES"/>
               </w:rPr>
-              <w:t xml:space="preserve">posteriormente, </w:t>
-            </w:r>
-            <w:proofErr w:type="spellStart"/>
-            <w:r>
-              <w:rPr>
-                <w:b/>
-                <w:lang w:val="es-ES"/>
-              </w:rPr>
-              <w:t>el</w:t>
-            </w:r>
-            <w:proofErr w:type="spellEnd"/>
-            <w:r>
-              <w:rPr>
-                <w:b/>
-                <w:lang w:val="es-ES"/>
-              </w:rPr>
-              <w:t xml:space="preserve"> recepcionista deberá</w:t>
-            </w:r>
-            <w:r>
-              <w:rPr>
-                <w:b/>
-                <w:lang w:val="es-ES"/>
-              </w:rPr>
-              <w:t xml:space="preserve"> da</w:t>
-            </w:r>
-            <w:r>
-              <w:rPr>
-                <w:b/>
-                <w:lang w:val="es-ES"/>
-              </w:rPr>
-              <w:t>rle en</w:t>
-            </w:r>
-            <w:r>
-              <w:rPr>
-                <w:b/>
-                <w:lang w:val="es-ES"/>
-              </w:rPr>
-              <w:t xml:space="preserve"> </w:t>
-            </w:r>
-            <w:r>
-              <w:rPr>
-                <w:b/>
-                <w:lang w:val="es-ES"/>
-              </w:rPr>
-              <w:t>el botón REGISTRAR; ingresar los datos del nuevo cliente como: nombre(requerido), cédula(requerido) y teléfono(requerido)</w:t>
-            </w:r>
-            <w:r>
-              <w:rPr>
-                <w:b/>
-                <w:lang w:val="es-ES"/>
-              </w:rPr>
-              <w:t>, correo electrónico(requerido)</w:t>
-            </w:r>
-            <w:r>
-              <w:rPr>
-                <w:b/>
-                <w:lang w:val="es-ES"/>
-              </w:rPr>
-              <w:t>. El RUT se lo arroja</w:t>
-            </w:r>
-            <w:r>
-              <w:rPr>
-                <w:b/>
-                <w:lang w:val="es-ES"/>
-              </w:rPr>
-              <w:t>rá</w:t>
-            </w:r>
-            <w:r>
-              <w:rPr>
-                <w:b/>
-                <w:lang w:val="es-ES"/>
-              </w:rPr>
-              <w:t xml:space="preserve"> el programa.</w:t>
+              <w:t>número</w:t>
+            </w:r>
+            <w:r>
+              <w:rPr>
+                <w:b/>
+                <w:lang w:val="es-ES"/>
+              </w:rPr>
+              <w:t xml:space="preserve"> no coincide</w:t>
+            </w:r>
+            <w:r>
+              <w:rPr>
+                <w:b/>
+                <w:lang w:val="es-ES"/>
+              </w:rPr>
+              <w:t>, no existe</w:t>
+            </w:r>
+            <w:r>
+              <w:rPr>
+                <w:b/>
+                <w:lang w:val="es-ES"/>
+              </w:rPr>
+              <w:t xml:space="preserve">. </w:t>
             </w:r>
           </w:p>
           <w:p>
@@ -1098,21 +1031,28 @@
                 <w:b/>
                 <w:lang w:val="es-ES"/>
               </w:rPr>
-              <w:t>Mensaje de RUT</w:t>
-            </w:r>
-            <w:r>
-              <w:rPr>
-                <w:b/>
-                <w:lang w:val="es-ES"/>
-              </w:rPr>
-              <w:t xml:space="preserve"> incoherente o no coincide</w:t>
-            </w:r>
-            <w:r>
-              <w:rPr>
-                <w:b/>
-                <w:lang w:val="es-ES"/>
-              </w:rPr>
-              <w:t>.</w:t>
+              <w:t xml:space="preserve">(Si es un cliente nuevo) </w:t>
+            </w:r>
+            <w:r>
+              <w:rPr>
+                <w:b/>
+                <w:lang w:val="es-ES"/>
+              </w:rPr>
+              <w:t xml:space="preserve">El sistema muestra un </w:t>
+            </w:r>
+            <w:r>
+              <w:rPr>
+                <w:b/>
+                <w:lang w:val="es-ES"/>
+              </w:rPr>
+              <w:t>botón</w:t>
+            </w:r>
+            <w:r>
+              <w:rPr>
+                <w:b/>
+                <w:lang w:val="es-ES"/>
+              </w:rPr>
+              <w:t xml:space="preserve"> de registrar cliente nuevo;</w:t>
             </w:r>
             <w:r>
               <w:rPr>
@@ -1120,6 +1060,69 @@
                 <w:lang w:val="es-ES"/>
               </w:rPr>
               <w:t xml:space="preserve"> </w:t>
+            </w:r>
+            <w:r>
+              <w:rPr>
+                <w:b/>
+                <w:lang w:val="es-ES"/>
+              </w:rPr>
+              <w:t>posteriormente, el recepcionista deberá</w:t>
+            </w:r>
+            <w:r>
+              <w:rPr>
+                <w:b/>
+                <w:lang w:val="es-ES"/>
+              </w:rPr>
+              <w:t xml:space="preserve"> da</w:t>
+            </w:r>
+            <w:r>
+              <w:rPr>
+                <w:b/>
+                <w:lang w:val="es-ES"/>
+              </w:rPr>
+              <w:t>rle en</w:t>
+            </w:r>
+            <w:r>
+              <w:rPr>
+                <w:b/>
+                <w:lang w:val="es-ES"/>
+              </w:rPr>
+              <w:t xml:space="preserve"> </w:t>
+            </w:r>
+            <w:r>
+              <w:rPr>
+                <w:b/>
+                <w:lang w:val="es-ES"/>
+              </w:rPr>
+              <w:t>el botón REGISTRAR; ingresar los datos del nuevo cliente como: nombre(requerido), cédula(requerido) y teléfono(requerido)</w:t>
+            </w:r>
+            <w:r>
+              <w:rPr>
+                <w:b/>
+                <w:lang w:val="es-ES"/>
+              </w:rPr>
+              <w:t>, correo electrónico(requerido)</w:t>
+            </w:r>
+            <w:r>
+              <w:rPr>
+                <w:b/>
+                <w:lang w:val="es-ES"/>
+              </w:rPr>
+              <w:t>. El RUT se lo arroja</w:t>
+            </w:r>
+            <w:r>
+              <w:rPr>
+                <w:b/>
+                <w:lang w:val="es-ES"/>
+              </w:rPr>
+              <w:t>rá</w:t>
+            </w:r>
+            <w:r>
+              <w:rPr>
+                <w:b/>
+                <w:lang w:val="es-ES"/>
+              </w:rPr>
+              <w:t xml:space="preserve"> el programa.</w:t>
             </w:r>
           </w:p>
           <w:p>
@@ -1247,7 +1250,13 @@
               <w:rPr>
                 <w:lang w:val="es-ES"/>
               </w:rPr>
-              <w:t>Consultar persona</w:t>
+              <w:t>Consultar p</w:t>
+            </w:r>
+            <w:r>
+              <w:rPr>
+                <w:lang w:val="es-ES"/>
+              </w:rPr>
+              <w:t>iezas</w:t>
             </w:r>
           </w:p>
         </w:tc>
@@ -1291,7 +1300,14 @@
                 <w:szCs w:val="22"/>
                 <w:lang w:val="es-ES"/>
               </w:rPr>
-              <w:t>Permite ingresar los datos generales de los clientes para luego ser mostrados en la factura con su respectivo número de cedula y datos personales.</w:t>
+              <w:t xml:space="preserve">Permite ingresar </w:t>
+            </w:r>
+            <w:r>
+              <w:rPr>
+                <w:szCs w:val="22"/>
+                <w:lang w:val="es-ES"/>
+              </w:rPr>
+              <w:t>al listado de piezas, consultar las piezas disponibles y los respectivos precios.</w:t>
             </w:r>
           </w:p>
         </w:tc>
@@ -1331,7 +1347,7 @@
               <w:rPr>
                 <w:lang w:val="es-ES"/>
               </w:rPr>
-              <w:t>Cajero-Administrador</w:t>
+              <w:t>Recepcionista</w:t>
             </w:r>
           </w:p>
         </w:tc>
@@ -1389,7 +1405,19 @@
               <w:rPr>
                 <w:lang w:val="es-ES"/>
               </w:rPr>
-              <w:t xml:space="preserve">El actor </w:t>
+              <w:t xml:space="preserve">El </w:t>
+            </w:r>
+            <w:r>
+              <w:rPr>
+                <w:lang w:val="es-ES"/>
+              </w:rPr>
+              <w:t>recepcionista</w:t>
+            </w:r>
+            <w:r>
+              <w:rPr>
+                <w:lang w:val="es-ES"/>
+              </w:rPr>
+              <w:t xml:space="preserve"> </w:t>
             </w:r>
             <w:r>
               <w:rPr>
@@ -1407,7 +1435,19 @@
               <w:rPr>
                 <w:lang w:val="es-ES"/>
               </w:rPr>
-              <w:t xml:space="preserve">exitosamente) y tiene disponibles las diferentes opciones que le corresponden con sus permisos </w:t>
+              <w:t>exitosamente) y tiene disponibles las diferentes opciones que le corresponden con sus permisos</w:t>
+            </w:r>
+            <w:r>
+              <w:rPr>
+                <w:lang w:val="es-ES"/>
+              </w:rPr>
+              <w:t>.</w:t>
+            </w:r>
+            <w:r>
+              <w:rPr>
+                <w:lang w:val="es-ES"/>
+              </w:rPr>
+              <w:t xml:space="preserve"> </w:t>
             </w:r>
           </w:p>
         </w:tc>
@@ -1458,6 +1498,12 @@
               </w:rPr>
               <w:t>Se ha registrado el cliente en el software</w:t>
             </w:r>
+            <w:r>
+              <w:rPr>
+                <w:lang w:val="es-ES"/>
+              </w:rPr>
+              <w:t>.</w:t>
+            </w:r>
           </w:p>
         </w:tc>
       </w:tr>
@@ -1479,7 +1525,6 @@
                 <w:b/>
                 <w:lang w:val="es-ES"/>
               </w:rPr>
-              <w:lastRenderedPageBreak/>
               <w:t>Flujo normal de eventos</w:t>
             </w:r>
           </w:p>
@@ -1506,7 +1551,32 @@
               <w:rPr>
                 <w:lang w:val="es-ES"/>
               </w:rPr>
-              <w:t>El sistema visualiza el menú principal, donde aparece el ingreso de los clientes y consulta de los clientes.</w:t>
+              <w:lastRenderedPageBreak/>
+              <w:t>El sistema visualiza el menú</w:t>
+            </w:r>
+            <w:r>
+              <w:rPr>
+                <w:lang w:val="es-ES"/>
+              </w:rPr>
+              <w:t xml:space="preserve">, donde aparece el </w:t>
+            </w:r>
+            <w:r>
+              <w:rPr>
+                <w:lang w:val="es-ES"/>
+              </w:rPr>
+              <w:t xml:space="preserve">módulo para visualizar el </w:t>
+            </w:r>
+            <w:r>
+              <w:rPr>
+                <w:lang w:val="es-ES"/>
+              </w:rPr>
+              <w:t>listado de las piezas</w:t>
+            </w:r>
+            <w:r>
+              <w:rPr>
+                <w:lang w:val="es-ES"/>
+              </w:rPr>
+              <w:t>.</w:t>
             </w:r>
           </w:p>
           <w:p>
@@ -1527,6 +1597,7 @@
               <w:t xml:space="preserve">El actor da </w:t>
             </w:r>
             <w:proofErr w:type="spellStart"/>
+            <w:proofErr w:type="gramStart"/>
             <w:r>
               <w:rPr>
                 <w:lang w:val="es-ES"/>
@@ -1534,25 +1605,30 @@
               <w:t>click</w:t>
             </w:r>
             <w:proofErr w:type="spellEnd"/>
-            <w:r>
-              <w:rPr>
-                <w:lang w:val="es-ES"/>
-              </w:rPr>
-              <w:t xml:space="preserve"> en el </w:t>
-            </w:r>
-            <w:proofErr w:type="spellStart"/>
-            <w:r>
-              <w:rPr>
-                <w:lang w:val="es-ES"/>
-              </w:rPr>
-              <w:t>modulo</w:t>
-            </w:r>
-            <w:proofErr w:type="spellEnd"/>
-            <w:r>
-              <w:rPr>
-                <w:lang w:val="es-ES"/>
-              </w:rPr>
-              <w:t xml:space="preserve"> ingresar clientes</w:t>
+            <w:proofErr w:type="gramEnd"/>
+            <w:r>
+              <w:rPr>
+                <w:lang w:val="es-ES"/>
+              </w:rPr>
+              <w:t xml:space="preserve"> en el m</w:t>
+            </w:r>
+            <w:r>
+              <w:rPr>
+                <w:lang w:val="es-ES"/>
+              </w:rPr>
+              <w:t>ó</w:t>
+            </w:r>
+            <w:r>
+              <w:rPr>
+                <w:lang w:val="es-ES"/>
+              </w:rPr>
+              <w:t xml:space="preserve">dulo </w:t>
+            </w:r>
+            <w:r>
+              <w:rPr>
+                <w:lang w:val="es-ES"/>
+              </w:rPr>
+              <w:t>Consultar piezas.</w:t>
             </w:r>
           </w:p>
           <w:p>
@@ -1570,104 +1646,125 @@
               <w:rPr>
                 <w:lang w:val="es-ES"/>
               </w:rPr>
-              <w:t>El sistema visualiza en pantalla campos de los datos generales de los clientes como son: cedula</w:t>
-            </w:r>
-            <w:r>
-              <w:rPr>
-                <w:lang w:val="es-CO"/>
-              </w:rPr>
-              <w:t>(</w:t>
-            </w:r>
-            <w:r>
-              <w:rPr>
-                <w:lang w:val="es-CO"/>
-              </w:rPr>
-              <w:t>requerido)</w:t>
-            </w:r>
-            <w:r>
-              <w:rPr>
-                <w:lang w:val="es-ES"/>
-              </w:rPr>
-              <w:t>, nombre(requerido), apellido(requerido), dirección, teléfono(requerido), correo(requerido</w:t>
-            </w:r>
-            <w:proofErr w:type="gramStart"/>
-            <w:r>
-              <w:rPr>
-                <w:lang w:val="es-ES"/>
-              </w:rPr>
-              <w:t>),</w:t>
-            </w:r>
-            <w:proofErr w:type="spellStart"/>
-            <w:r>
-              <w:rPr>
-                <w:lang w:val="es-ES"/>
-              </w:rPr>
-              <w:t>contrase</w:t>
-            </w:r>
-            <w:r>
-              <w:rPr>
-                <w:lang w:val="es-ES_tradnl"/>
-              </w:rPr>
-              <w:t>ña</w:t>
-            </w:r>
-            <w:proofErr w:type="spellEnd"/>
-            <w:proofErr w:type="gramEnd"/>
-            <w:r>
-              <w:rPr>
-                <w:lang w:val="es-ES_tradnl"/>
-              </w:rPr>
-              <w:t>(requerido)</w:t>
+              <w:t xml:space="preserve">El sistema visualiza en pantalla </w:t>
+            </w:r>
+            <w:r>
+              <w:rPr>
+                <w:lang w:val="es-ES"/>
+              </w:rPr>
+              <w:t>el listado de las piezas con los tres tipos de piezas: simple, doble y matrimonial</w:t>
+            </w:r>
+            <w:r>
+              <w:rPr>
+                <w:lang w:val="es-ES"/>
+              </w:rPr>
+              <w:t xml:space="preserve"> </w:t>
+            </w:r>
+            <w:r>
+              <w:rPr>
+                <w:lang w:val="es-ES"/>
+              </w:rPr>
+              <w:t>más</w:t>
+            </w:r>
+            <w:r>
+              <w:rPr>
+                <w:lang w:val="es-ES"/>
+              </w:rPr>
+              <w:t xml:space="preserve"> </w:t>
+            </w:r>
+            <w:r>
+              <w:rPr>
+                <w:lang w:val="es-ES"/>
+              </w:rPr>
+              <w:t xml:space="preserve">sus </w:t>
+            </w:r>
+            <w:r>
+              <w:rPr>
+                <w:lang w:val="es-ES"/>
+              </w:rPr>
+              <w:t>respectivo</w:t>
+            </w:r>
+            <w:r>
+              <w:rPr>
+                <w:lang w:val="es-ES"/>
+              </w:rPr>
+              <w:t>s</w:t>
+            </w:r>
+            <w:r>
+              <w:rPr>
+                <w:lang w:val="es-ES"/>
+              </w:rPr>
+              <w:t xml:space="preserve"> precio</w:t>
+            </w:r>
+            <w:r>
+              <w:rPr>
+                <w:lang w:val="es-ES"/>
+              </w:rPr>
+              <w:t>s</w:t>
+            </w:r>
+            <w:r>
+              <w:rPr>
+                <w:lang w:val="es-ES"/>
+              </w:rPr>
+              <w:t>. También se visualiza</w:t>
+            </w:r>
+            <w:r>
+              <w:rPr>
+                <w:lang w:val="es-ES"/>
+              </w:rPr>
+              <w:t>n</w:t>
+            </w:r>
+            <w:r>
+              <w:rPr>
+                <w:lang w:val="es-ES"/>
+              </w:rPr>
+              <w:t xml:space="preserve"> los precios </w:t>
+            </w:r>
+            <w:r>
+              <w:rPr>
+                <w:lang w:val="es-ES"/>
+              </w:rPr>
+              <w:t xml:space="preserve">con </w:t>
+            </w:r>
+            <w:r>
+              <w:rPr>
+                <w:lang w:val="es-ES"/>
+              </w:rPr>
+              <w:t>de</w:t>
+            </w:r>
+            <w:r>
+              <w:rPr>
+                <w:lang w:val="es-ES"/>
+              </w:rPr>
+              <w:t xml:space="preserve">scuento, de acuerdo con el tipo de cliente ya ingresado </w:t>
+            </w:r>
+            <w:r>
+              <w:rPr>
+                <w:lang w:val="es-ES"/>
+              </w:rPr>
+              <w:t>anteriormente</w:t>
+            </w:r>
+            <w:r>
+              <w:rPr>
+                <w:lang w:val="es-ES"/>
+              </w:rPr>
+              <w:t>.</w:t>
+            </w:r>
+            <w:r>
+              <w:rPr>
+                <w:lang w:val="es-ES"/>
+              </w:rPr>
+              <w:t xml:space="preserve"> </w:t>
             </w:r>
           </w:p>
           <w:p>
             <w:pPr>
               <w:pStyle w:val="Prrafodelista"/>
-              <w:numPr>
-                <w:ilvl w:val="0"/>
-                <w:numId w:val="2"/>
-              </w:numPr>
-              <w:rPr>
-                <w:lang w:val="es-ES"/>
-              </w:rPr>
-            </w:pPr>
-            <w:r>
-              <w:rPr>
-                <w:lang w:val="es-ES"/>
-              </w:rPr>
-              <w:t xml:space="preserve">El actor diligencia los datos y luego le da </w:t>
-            </w:r>
-            <w:proofErr w:type="spellStart"/>
-            <w:r>
-              <w:rPr>
-                <w:lang w:val="es-ES"/>
-              </w:rPr>
-              <w:t>click</w:t>
-            </w:r>
-            <w:proofErr w:type="spellEnd"/>
-            <w:r>
-              <w:rPr>
-                <w:lang w:val="es-ES"/>
-              </w:rPr>
-              <w:t xml:space="preserve"> en el botón registrar</w:t>
-            </w:r>
-          </w:p>
-          <w:p>
-            <w:pPr>
-              <w:pStyle w:val="Prrafodelista"/>
-              <w:numPr>
-                <w:ilvl w:val="0"/>
-                <w:numId w:val="2"/>
-              </w:numPr>
-              <w:rPr>
-                <w:lang w:val="es-ES"/>
-              </w:rPr>
-            </w:pPr>
-            <w:r>
-              <w:rPr>
-                <w:lang w:val="es-ES"/>
-              </w:rPr>
-              <w:t>El sistema muestra un mensaje donde dice que el cliente ha sido registrado de lo contrario se dirige al flujo alterno</w:t>
-            </w:r>
+              <w:ind w:left="360"/>
+              <w:rPr>
+                <w:lang w:val="es-ES"/>
+              </w:rPr>
+            </w:pPr>
           </w:p>
           <w:p>
             <w:pPr>
@@ -1718,7 +1815,14 @@
                 <w:b/>
                 <w:lang w:val="es-ES"/>
               </w:rPr>
-              <w:t>El sistema muestra un mensaje que el cliente ya ha sido registrado anteriormente y da una opción para visualizar los datos y poder ingresar por medio del usuario y contraseña al sistema, y también visualiza la opción de recuperar contraseña.</w:t>
+              <w:t xml:space="preserve">En caso, de </w:t>
+            </w:r>
+            <w:r>
+              <w:rPr>
+                <w:b/>
+                <w:lang w:val="es-ES"/>
+              </w:rPr>
+              <w:t>ser cliente esporádico, no obtendrá descuento.</w:t>
             </w:r>
           </w:p>
           <w:p>
@@ -1738,83 +1842,7 @@
                 <w:b/>
                 <w:lang w:val="es-ES"/>
               </w:rPr>
-              <w:t xml:space="preserve">Cedula incoherente o no coincide </w:t>
-            </w:r>
-          </w:p>
-          <w:p>
-            <w:pPr>
-              <w:pStyle w:val="Prrafodelista"/>
-              <w:numPr>
-                <w:ilvl w:val="0"/>
-                <w:numId w:val="23"/>
-              </w:numPr>
-              <w:rPr>
-                <w:b/>
-                <w:lang w:val="es-ES"/>
-              </w:rPr>
-            </w:pPr>
-            <w:r>
-              <w:rPr>
-                <w:b/>
-                <w:lang w:val="es-ES"/>
-              </w:rPr>
-              <w:t xml:space="preserve">Contraseña no </w:t>
-            </w:r>
-            <w:proofErr w:type="gramStart"/>
-            <w:r>
-              <w:rPr>
-                <w:b/>
-                <w:lang w:val="es-ES"/>
-              </w:rPr>
-              <w:t>validada ,</w:t>
-            </w:r>
-            <w:proofErr w:type="gramEnd"/>
-            <w:r>
-              <w:rPr>
-                <w:b/>
-                <w:lang w:val="es-ES"/>
-              </w:rPr>
-              <w:t xml:space="preserve"> caracteres, mayúsculas minúsculas, números y dar un mensaje de respuesta “ingresar contraseña con los parámetros establecidos”</w:t>
-            </w:r>
-          </w:p>
-          <w:p>
-            <w:pPr>
-              <w:pStyle w:val="Prrafodelista"/>
-              <w:numPr>
-                <w:ilvl w:val="0"/>
-                <w:numId w:val="23"/>
-              </w:numPr>
-              <w:rPr>
-                <w:b/>
-                <w:lang w:val="es-ES"/>
-              </w:rPr>
-            </w:pPr>
-            <w:r>
-              <w:rPr>
-                <w:b/>
-                <w:lang w:val="es-ES"/>
-              </w:rPr>
-              <w:t xml:space="preserve">Correo mal escrito </w:t>
-            </w:r>
-          </w:p>
-          <w:p>
-            <w:pPr>
-              <w:pStyle w:val="Prrafodelista"/>
-              <w:numPr>
-                <w:ilvl w:val="0"/>
-                <w:numId w:val="23"/>
-              </w:numPr>
-              <w:rPr>
-                <w:b/>
-                <w:lang w:val="es-ES"/>
-              </w:rPr>
-            </w:pPr>
-            <w:r>
-              <w:rPr>
-                <w:b/>
-                <w:lang w:val="es-ES"/>
-              </w:rPr>
-              <w:t>Mensajes de alerta por campos incompletos o mal diligenciados</w:t>
+              <w:t>En caso de que una pieza se encuentre ocupada, aparecerá un mensaje diciendo “Pieza no disponible”.</w:t>
             </w:r>
           </w:p>
           <w:p>
@@ -1916,7 +1944,7 @@
               <w:rPr>
                 <w:lang w:val="es-ES"/>
               </w:rPr>
-              <w:t>Modificar persona</w:t>
+              <w:t>Crear reservación de pieza</w:t>
             </w:r>
           </w:p>
         </w:tc>
@@ -1960,7 +1988,7 @@
                 <w:szCs w:val="22"/>
                 <w:lang w:val="es-ES"/>
               </w:rPr>
-              <w:t>Permite ingresar los datos generales de los clientes para luego ser mostrados en la factura con su respectivo número de cedula y datos personales.</w:t>
+              <w:t>Permite ingresar los datos generales de las personas para luego ser mostrados en pantalla con sus respectivos datos personales.</w:t>
             </w:r>
           </w:p>
         </w:tc>
@@ -2000,7 +2028,7 @@
               <w:rPr>
                 <w:lang w:val="es-ES"/>
               </w:rPr>
-              <w:t>Cajero-Administrador</w:t>
+              <w:t>Recepcionista</w:t>
             </w:r>
           </w:p>
         </w:tc>
@@ -2174,7 +2202,7 @@
               <w:rPr>
                 <w:lang w:val="es-ES"/>
               </w:rPr>
-              <w:t>El sistema visualiza el menú principal, donde aparece el ingreso de los clientes y consulta de los clientes.</w:t>
+              <w:t>En el módulo Consultar pieza aparece el botón Crear reservación.</w:t>
             </w:r>
           </w:p>
           <w:p>
@@ -2195,6 +2223,7 @@
               <w:t xml:space="preserve">El actor da </w:t>
             </w:r>
             <w:proofErr w:type="spellStart"/>
+            <w:proofErr w:type="gramStart"/>
             <w:r>
               <w:rPr>
                 <w:lang w:val="es-ES"/>
@@ -2202,25 +2231,12 @@
               <w:t>click</w:t>
             </w:r>
             <w:proofErr w:type="spellEnd"/>
-            <w:r>
-              <w:rPr>
-                <w:lang w:val="es-ES"/>
-              </w:rPr>
-              <w:t xml:space="preserve"> en el </w:t>
-            </w:r>
-            <w:proofErr w:type="spellStart"/>
-            <w:r>
-              <w:rPr>
-                <w:lang w:val="es-ES"/>
-              </w:rPr>
-              <w:t>modulo</w:t>
-            </w:r>
-            <w:proofErr w:type="spellEnd"/>
-            <w:r>
-              <w:rPr>
-                <w:lang w:val="es-ES"/>
-              </w:rPr>
-              <w:t xml:space="preserve"> ingresar clientes</w:t>
+            <w:proofErr w:type="gramEnd"/>
+            <w:r>
+              <w:rPr>
+                <w:lang w:val="es-ES"/>
+              </w:rPr>
+              <w:t xml:space="preserve"> en el botón Crear reservación.</w:t>
             </w:r>
           </w:p>
           <w:p>
@@ -2238,53 +2254,21 @@
               <w:rPr>
                 <w:lang w:val="es-ES"/>
               </w:rPr>
-              <w:t>El sistema visualiza en pantalla campos de los datos generales de los clientes como son: cedula</w:t>
-            </w:r>
-            <w:r>
-              <w:rPr>
-                <w:lang w:val="es-CO"/>
-              </w:rPr>
-              <w:t>(</w:t>
-            </w:r>
-            <w:r>
-              <w:rPr>
-                <w:lang w:val="es-CO"/>
-              </w:rPr>
-              <w:t>requerido)</w:t>
-            </w:r>
-            <w:r>
-              <w:rPr>
-                <w:lang w:val="es-ES"/>
-              </w:rPr>
-              <w:t>, nombre(requerido), apellido(requerido), dirección, teléfono(requerido), correo(requerido</w:t>
+              <w:t xml:space="preserve">El recepcionista deberá pedirle al cliente los siguientes datos: validar nuevamente el </w:t>
             </w:r>
             <w:proofErr w:type="gramStart"/>
             <w:r>
               <w:rPr>
                 <w:lang w:val="es-ES"/>
               </w:rPr>
-              <w:t>),</w:t>
-            </w:r>
-            <w:proofErr w:type="spellStart"/>
-            <w:r>
-              <w:rPr>
-                <w:lang w:val="es-ES"/>
-              </w:rPr>
-              <w:t>contrase</w:t>
-            </w:r>
-            <w:r>
-              <w:rPr>
-                <w:lang w:val="es-ES_tradnl"/>
-              </w:rPr>
-              <w:t>ña</w:t>
-            </w:r>
-            <w:proofErr w:type="spellEnd"/>
+              <w:t>RUT(</w:t>
+            </w:r>
             <w:proofErr w:type="gramEnd"/>
             <w:r>
               <w:rPr>
-                <w:lang w:val="es-ES_tradnl"/>
-              </w:rPr>
-              <w:t>(requerido)</w:t>
+                <w:lang w:val="es-ES"/>
+              </w:rPr>
+              <w:t>requerido), el nombre(requerido), llenar el campo de fecha de comienzo(requerido), número de días(requerido), el tipo de pieza(requerido) y número de piezas(requerido).</w:t>
             </w:r>
           </w:p>
           <w:p>
@@ -2302,21 +2286,7 @@
               <w:rPr>
                 <w:lang w:val="es-ES"/>
               </w:rPr>
-              <w:t xml:space="preserve">El actor diligencia los datos y luego le da </w:t>
-            </w:r>
-            <w:proofErr w:type="spellStart"/>
-            <w:r>
-              <w:rPr>
-                <w:lang w:val="es-ES"/>
-              </w:rPr>
-              <w:t>click</w:t>
-            </w:r>
-            <w:proofErr w:type="spellEnd"/>
-            <w:r>
-              <w:rPr>
-                <w:lang w:val="es-ES"/>
-              </w:rPr>
-              <w:t xml:space="preserve"> en el botón registrar</w:t>
+              <w:t>Una vez llenado los datos, se le dará al botón Crear y aparecerá un mensaje que dice “Reserva realizada”.</w:t>
             </w:r>
           </w:p>
           <w:p>
@@ -2334,17 +2304,8 @@
               <w:rPr>
                 <w:lang w:val="es-ES"/>
               </w:rPr>
-              <w:t>El sistema muestra un mensaje donde dice que el cliente ha sido registrado de lo contrario se dirige al flujo alterno</w:t>
-            </w:r>
-          </w:p>
-          <w:p>
-            <w:pPr>
-              <w:pStyle w:val="Prrafodelista"/>
-              <w:ind w:left="360"/>
-              <w:rPr>
-                <w:lang w:val="es-ES"/>
-              </w:rPr>
-            </w:pPr>
+              <w:t>El número de la pieza se le dará al cliente, de acuerdo con la pieza elegida.</w:t>
+            </w:r>
           </w:p>
         </w:tc>
       </w:tr>
@@ -2386,7 +2347,564 @@
                 <w:b/>
                 <w:lang w:val="es-ES"/>
               </w:rPr>
-              <w:t>El sistema muestra un mensaje que el cliente ya ha sido registrado anteriormente y da una opción para visualizar los datos y poder ingresar por medio del usuario y contraseña al sistema, y también visualiza la opción de recuperar contraseña.</w:t>
+              <w:t>En caso, de que el cliente se retracte de elegir una pieza, el recepcionista le dará en el botón Limpiar y procederá a diligenciar nuevamente los datos del cliente.</w:t>
+            </w:r>
+          </w:p>
+          <w:p>
+            <w:pPr>
+              <w:pStyle w:val="Prrafodelista"/>
+              <w:rPr>
+                <w:b/>
+                <w:lang w:val="es-ES"/>
+              </w:rPr>
+            </w:pPr>
+          </w:p>
+          <w:p>
+            <w:pPr>
+              <w:rPr>
+                <w:lang w:val="es-ES"/>
+              </w:rPr>
+            </w:pPr>
+          </w:p>
+        </w:tc>
+      </w:tr>
+    </w:tbl>
+    <w:p>
+      <w:pPr>
+        <w:rPr>
+          <w:lang w:val="es-ES"/>
+        </w:rPr>
+      </w:pPr>
+    </w:p>
+    <w:p>
+      <w:pPr>
+        <w:rPr>
+          <w:lang w:val="es-ES"/>
+        </w:rPr>
+      </w:pPr>
+    </w:p>
+    <w:p>
+      <w:pPr>
+        <w:rPr>
+          <w:lang w:val="es-ES"/>
+        </w:rPr>
+      </w:pPr>
+    </w:p>
+    <w:tbl>
+      <w:tblPr>
+        <w:tblStyle w:val="Tablaconcuadrcula"/>
+        <w:tblW w:w="0" w:type="auto"/>
+        <w:tblLook w:val="01E0" w:firstRow="1" w:lastRow="1" w:firstColumn="1" w:lastColumn="1" w:noHBand="0" w:noVBand="0"/>
+      </w:tblPr>
+      <w:tblGrid>
+        <w:gridCol w:w="1761"/>
+        <w:gridCol w:w="6733"/>
+      </w:tblGrid>
+      <w:tr>
+        <w:tc>
+          <w:tcPr>
+            <w:tcW w:w="1761" w:type="dxa"/>
+          </w:tcPr>
+          <w:p>
+            <w:pPr>
+              <w:rPr>
+                <w:b/>
+                <w:lang w:val="es-ES"/>
+              </w:rPr>
+            </w:pPr>
+            <w:r>
+              <w:rPr>
+                <w:b/>
+                <w:lang w:val="es-ES"/>
+              </w:rPr>
+              <w:t>Nombre</w:t>
+            </w:r>
+          </w:p>
+        </w:tc>
+        <w:tc>
+          <w:tcPr>
+            <w:tcW w:w="6733" w:type="dxa"/>
+          </w:tcPr>
+          <w:p>
+            <w:pPr>
+              <w:tabs>
+                <w:tab w:val="center" w:pos="3258"/>
+              </w:tabs>
+              <w:rPr>
+                <w:lang w:val="es-ES"/>
+              </w:rPr>
+            </w:pPr>
+            <w:r>
+              <w:rPr>
+                <w:lang w:val="es-ES"/>
+              </w:rPr>
+              <w:t>C</w:t>
+            </w:r>
+            <w:r>
+              <w:rPr>
+                <w:lang w:val="es-ES"/>
+              </w:rPr>
+              <w:t>onsultar reservación</w:t>
+            </w:r>
+          </w:p>
+        </w:tc>
+      </w:tr>
+      <w:tr>
+        <w:tc>
+          <w:tcPr>
+            <w:tcW w:w="1761" w:type="dxa"/>
+          </w:tcPr>
+          <w:p>
+            <w:pPr>
+              <w:rPr>
+                <w:b/>
+                <w:lang w:val="es-ES"/>
+              </w:rPr>
+            </w:pPr>
+            <w:r>
+              <w:rPr>
+                <w:b/>
+                <w:lang w:val="es-ES"/>
+              </w:rPr>
+              <w:t>Descripción</w:t>
+            </w:r>
+          </w:p>
+        </w:tc>
+        <w:tc>
+          <w:tcPr>
+            <w:tcW w:w="6733" w:type="dxa"/>
+          </w:tcPr>
+          <w:p>
+            <w:pPr>
+              <w:widowControl w:val="0"/>
+              <w:jc w:val="both"/>
+              <w:rPr>
+                <w:szCs w:val="22"/>
+                <w:lang w:val="es-ES"/>
+              </w:rPr>
+            </w:pPr>
+            <w:r>
+              <w:rPr>
+                <w:szCs w:val="22"/>
+                <w:lang w:val="es-ES"/>
+              </w:rPr>
+              <w:t xml:space="preserve">Permite </w:t>
+            </w:r>
+            <w:r>
+              <w:rPr>
+                <w:szCs w:val="22"/>
+                <w:lang w:val="es-ES"/>
+              </w:rPr>
+              <w:t>consultar las reservaciones de los clientes</w:t>
+            </w:r>
+            <w:r>
+              <w:rPr>
+                <w:szCs w:val="22"/>
+                <w:lang w:val="es-ES"/>
+              </w:rPr>
+              <w:t>.</w:t>
+            </w:r>
+          </w:p>
+        </w:tc>
+      </w:tr>
+      <w:tr>
+        <w:tc>
+          <w:tcPr>
+            <w:tcW w:w="1761" w:type="dxa"/>
+          </w:tcPr>
+          <w:p>
+            <w:pPr>
+              <w:rPr>
+                <w:b/>
+                <w:lang w:val="es-ES"/>
+              </w:rPr>
+            </w:pPr>
+            <w:r>
+              <w:rPr>
+                <w:b/>
+                <w:lang w:val="es-ES"/>
+              </w:rPr>
+              <w:t>Actores</w:t>
+            </w:r>
+          </w:p>
+        </w:tc>
+        <w:tc>
+          <w:tcPr>
+            <w:tcW w:w="6733" w:type="dxa"/>
+          </w:tcPr>
+          <w:p>
+            <w:pPr>
+              <w:rPr>
+                <w:lang w:val="es-ES"/>
+              </w:rPr>
+            </w:pPr>
+            <w:r>
+              <w:rPr>
+                <w:lang w:val="es-ES"/>
+              </w:rPr>
+              <w:t>Recepcionista</w:t>
+            </w:r>
+          </w:p>
+        </w:tc>
+      </w:tr>
+      <w:tr>
+        <w:tc>
+          <w:tcPr>
+            <w:tcW w:w="1761" w:type="dxa"/>
+          </w:tcPr>
+          <w:p>
+            <w:pPr>
+              <w:rPr>
+                <w:b/>
+                <w:lang w:val="es-ES"/>
+              </w:rPr>
+            </w:pPr>
+            <w:r>
+              <w:rPr>
+                <w:b/>
+                <w:lang w:val="es-ES"/>
+              </w:rPr>
+              <w:t>Precondiciones</w:t>
+            </w:r>
+          </w:p>
+        </w:tc>
+        <w:tc>
+          <w:tcPr>
+            <w:tcW w:w="6733" w:type="dxa"/>
+          </w:tcPr>
+          <w:p>
+            <w:pPr>
+              <w:rPr>
+                <w:lang w:val="es-ES"/>
+              </w:rPr>
+            </w:pPr>
+            <w:r>
+              <w:rPr>
+                <w:lang w:val="es-ES"/>
+              </w:rPr>
+              <w:fldChar w:fldCharType="begin"/>
+            </w:r>
+            <w:r>
+              <w:rPr>
+                <w:lang w:val="es-ES"/>
+              </w:rPr>
+              <w:instrText xml:space="preserve"> SEQ CHAPTER \h \r 1</w:instrText>
+            </w:r>
+            <w:r>
+              <w:rPr>
+                <w:lang w:val="es-ES"/>
+              </w:rPr>
+              <w:fldChar w:fldCharType="end"/>
+            </w:r>
+            <w:r>
+              <w:rPr>
+                <w:lang w:val="es-ES"/>
+              </w:rPr>
+              <w:t xml:space="preserve">El actor </w:t>
+            </w:r>
+            <w:r>
+              <w:rPr>
+                <w:lang w:val="es-ES"/>
+              </w:rPr>
+              <w:t>ya ha ingresado al sistema (</w:t>
+            </w:r>
+            <w:r>
+              <w:rPr>
+                <w:lang w:val="es-ES"/>
+              </w:rPr>
+              <w:t xml:space="preserve">se ha autenticado </w:t>
+            </w:r>
+            <w:r>
+              <w:rPr>
+                <w:lang w:val="es-ES"/>
+              </w:rPr>
+              <w:t xml:space="preserve">exitosamente) y tiene disponibles las diferentes opciones que le corresponden con sus permisos </w:t>
+            </w:r>
+          </w:p>
+        </w:tc>
+      </w:tr>
+      <w:tr>
+        <w:tc>
+          <w:tcPr>
+            <w:tcW w:w="1761" w:type="dxa"/>
+          </w:tcPr>
+          <w:p>
+            <w:pPr>
+              <w:rPr>
+                <w:b/>
+                <w:lang w:val="es-ES"/>
+              </w:rPr>
+            </w:pPr>
+            <w:proofErr w:type="spellStart"/>
+            <w:r>
+              <w:rPr>
+                <w:b/>
+                <w:lang w:val="es-ES"/>
+              </w:rPr>
+              <w:t>Pos</w:t>
+            </w:r>
+            <w:proofErr w:type="spellEnd"/>
+            <w:r>
+              <w:rPr>
+                <w:b/>
+                <w:lang w:val="es-ES"/>
+              </w:rPr>
+              <w:t xml:space="preserve"> condiciones</w:t>
+            </w:r>
+          </w:p>
+        </w:tc>
+        <w:tc>
+          <w:tcPr>
+            <w:tcW w:w="6733" w:type="dxa"/>
+          </w:tcPr>
+          <w:p>
+            <w:pPr>
+              <w:rPr>
+                <w:lang w:val="es-ES"/>
+              </w:rPr>
+            </w:pPr>
+            <w:r>
+              <w:rPr>
+                <w:lang w:val="es-ES"/>
+              </w:rPr>
+              <w:t>Se ha registrado el cliente en el software</w:t>
+            </w:r>
+          </w:p>
+        </w:tc>
+      </w:tr>
+      <w:tr>
+        <w:tc>
+          <w:tcPr>
+            <w:tcW w:w="8494" w:type="dxa"/>
+            <w:gridSpan w:val="2"/>
+          </w:tcPr>
+          <w:p>
+            <w:pPr>
+              <w:rPr>
+                <w:b/>
+                <w:lang w:val="es-ES"/>
+              </w:rPr>
+            </w:pPr>
+            <w:r>
+              <w:rPr>
+                <w:b/>
+                <w:lang w:val="es-ES"/>
+              </w:rPr>
+              <w:t>Flujo normal de eventos</w:t>
+            </w:r>
+          </w:p>
+        </w:tc>
+      </w:tr>
+      <w:tr>
+        <w:tc>
+          <w:tcPr>
+            <w:tcW w:w="8494" w:type="dxa"/>
+            <w:gridSpan w:val="2"/>
+          </w:tcPr>
+          <w:p>
+            <w:pPr>
+              <w:pStyle w:val="Prrafodelista"/>
+              <w:numPr>
+                <w:ilvl w:val="0"/>
+                <w:numId w:val="2"/>
+              </w:numPr>
+              <w:rPr>
+                <w:lang w:val="es-ES"/>
+              </w:rPr>
+            </w:pPr>
+            <w:r>
+              <w:rPr>
+                <w:lang w:val="es-ES"/>
+              </w:rPr>
+              <w:t>El sistema visualiza el menú principal, donde aparece el ingreso del recepcionista y consulta de los clientes.</w:t>
+            </w:r>
+          </w:p>
+          <w:p>
+            <w:pPr>
+              <w:pStyle w:val="Prrafodelista"/>
+              <w:numPr>
+                <w:ilvl w:val="0"/>
+                <w:numId w:val="2"/>
+              </w:numPr>
+              <w:rPr>
+                <w:lang w:val="es-ES"/>
+              </w:rPr>
+            </w:pPr>
+            <w:r>
+              <w:rPr>
+                <w:lang w:val="es-ES"/>
+              </w:rPr>
+              <w:t xml:space="preserve">El recepcionista verificará al cliente con el campo RUT del cliente, dará </w:t>
+            </w:r>
+            <w:proofErr w:type="spellStart"/>
+            <w:proofErr w:type="gramStart"/>
+            <w:r>
+              <w:rPr>
+                <w:lang w:val="es-ES"/>
+              </w:rPr>
+              <w:t>click</w:t>
+            </w:r>
+            <w:proofErr w:type="spellEnd"/>
+            <w:proofErr w:type="gramEnd"/>
+            <w:r>
+              <w:rPr>
+                <w:lang w:val="es-ES"/>
+              </w:rPr>
+              <w:t xml:space="preserve"> en el módulo </w:t>
+            </w:r>
+            <w:r>
+              <w:rPr>
+                <w:lang w:val="es-ES"/>
+              </w:rPr>
+              <w:t>Consultar reservación</w:t>
+            </w:r>
+            <w:r>
+              <w:rPr>
+                <w:lang w:val="es-ES"/>
+              </w:rPr>
+              <w:t>.</w:t>
+            </w:r>
+          </w:p>
+          <w:p>
+            <w:pPr>
+              <w:pStyle w:val="Prrafodelista"/>
+              <w:numPr>
+                <w:ilvl w:val="0"/>
+                <w:numId w:val="2"/>
+              </w:numPr>
+              <w:rPr>
+                <w:lang w:val="es-ES"/>
+              </w:rPr>
+            </w:pPr>
+            <w:r>
+              <w:rPr>
+                <w:lang w:val="es-ES"/>
+              </w:rPr>
+              <w:lastRenderedPageBreak/>
+              <w:t>E</w:t>
+            </w:r>
+            <w:r>
+              <w:rPr>
+                <w:lang w:val="es-ES"/>
+              </w:rPr>
+              <w:t xml:space="preserve">l sistema visualiza en pantalla los </w:t>
+            </w:r>
+            <w:r>
+              <w:rPr>
+                <w:lang w:val="es-ES"/>
+              </w:rPr>
+              <w:t xml:space="preserve">datos de la reserva de los </w:t>
+            </w:r>
+            <w:r>
+              <w:rPr>
+                <w:lang w:val="es-ES"/>
+              </w:rPr>
+              <w:t>clientes: nombre, cédula, teléfono, correo electrónico, número de RUT</w:t>
+            </w:r>
+            <w:r>
+              <w:rPr>
+                <w:lang w:val="es-ES"/>
+              </w:rPr>
+              <w:t>,</w:t>
+            </w:r>
+            <w:r>
+              <w:rPr>
+                <w:lang w:val="es-ES"/>
+              </w:rPr>
+              <w:t xml:space="preserve"> tipo de cliente</w:t>
+            </w:r>
+            <w:r>
+              <w:rPr>
+                <w:lang w:val="es-ES"/>
+              </w:rPr>
+              <w:t>,</w:t>
+            </w:r>
+            <w:r>
+              <w:rPr>
+                <w:lang w:val="es-ES"/>
+              </w:rPr>
+              <w:t xml:space="preserve"> campo de fecha de comienzo, número de días, tipo de pieza</w:t>
+            </w:r>
+            <w:r>
+              <w:rPr>
+                <w:lang w:val="es-ES"/>
+              </w:rPr>
+              <w:t>,</w:t>
+            </w:r>
+            <w:r>
+              <w:rPr>
+                <w:lang w:val="es-ES"/>
+              </w:rPr>
+              <w:t xml:space="preserve"> número de piezas</w:t>
+            </w:r>
+            <w:r>
+              <w:rPr>
+                <w:lang w:val="es-ES"/>
+              </w:rPr>
+              <w:t xml:space="preserve"> y el número de la pieza</w:t>
+            </w:r>
+            <w:r>
+              <w:rPr>
+                <w:lang w:val="es-ES"/>
+              </w:rPr>
+              <w:t>.</w:t>
+            </w:r>
+            <w:r>
+              <w:rPr>
+                <w:lang w:val="es-ES"/>
+              </w:rPr>
+              <w:t xml:space="preserve"> </w:t>
+            </w:r>
+          </w:p>
+          <w:p>
+            <w:pPr>
+              <w:pStyle w:val="Prrafodelista"/>
+              <w:numPr>
+                <w:ilvl w:val="0"/>
+                <w:numId w:val="2"/>
+              </w:numPr>
+              <w:rPr>
+                <w:lang w:val="es-ES"/>
+              </w:rPr>
+            </w:pPr>
+            <w:r>
+              <w:rPr>
+                <w:lang w:val="es-ES"/>
+              </w:rPr>
+              <w:t>De lo contrario se dirige al flujo alterno.</w:t>
+            </w:r>
+          </w:p>
+          <w:p>
+            <w:pPr>
+              <w:pStyle w:val="Prrafodelista"/>
+              <w:ind w:left="360"/>
+              <w:rPr>
+                <w:lang w:val="es-ES"/>
+              </w:rPr>
+            </w:pPr>
+          </w:p>
+        </w:tc>
+      </w:tr>
+      <w:tr>
+        <w:tc>
+          <w:tcPr>
+            <w:tcW w:w="8494" w:type="dxa"/>
+            <w:gridSpan w:val="2"/>
+          </w:tcPr>
+          <w:p>
+            <w:pPr>
+              <w:rPr>
+                <w:b/>
+                <w:lang w:val="es-ES"/>
+              </w:rPr>
+            </w:pPr>
+            <w:r>
+              <w:rPr>
+                <w:b/>
+                <w:lang w:val="es-ES"/>
+              </w:rPr>
+              <w:lastRenderedPageBreak/>
+              <w:t>Flujos alternos</w:t>
             </w:r>
           </w:p>
           <w:p>
@@ -2406,7 +2924,7 @@
                 <w:b/>
                 <w:lang w:val="es-ES"/>
               </w:rPr>
-              <w:t xml:space="preserve">Cedula incoherente o no coincide </w:t>
+              <w:t>Mensaje de RUT: número no coincide, no existe.</w:t>
             </w:r>
           </w:p>
           <w:p>
@@ -2426,23 +2944,1070 @@
                 <w:b/>
                 <w:lang w:val="es-ES"/>
               </w:rPr>
-              <w:t xml:space="preserve">Contraseña no </w:t>
-            </w:r>
+              <w:t>En caso de ingresar y no tener reservaciones, aparecerá un mensaje que dice “No tiene reservaciones disponibles”.</w:t>
+            </w:r>
+          </w:p>
+          <w:p>
+            <w:pPr>
+              <w:pStyle w:val="Prrafodelista"/>
+              <w:rPr>
+                <w:b/>
+                <w:lang w:val="es-ES"/>
+              </w:rPr>
+            </w:pPr>
+          </w:p>
+          <w:p>
+            <w:pPr>
+              <w:rPr>
+                <w:lang w:val="es-ES"/>
+              </w:rPr>
+            </w:pPr>
+          </w:p>
+        </w:tc>
+      </w:tr>
+    </w:tbl>
+    <w:p>
+      <w:pPr>
+        <w:rPr>
+          <w:lang w:val="es-MX"/>
+        </w:rPr>
+      </w:pPr>
+    </w:p>
+    <w:p>
+      <w:pPr>
+        <w:rPr>
+          <w:lang w:val="es-MX"/>
+        </w:rPr>
+      </w:pPr>
+    </w:p>
+    <w:p>
+      <w:pPr>
+        <w:rPr>
+          <w:lang w:val="es-MX"/>
+        </w:rPr>
+      </w:pPr>
+    </w:p>
+    <w:tbl>
+      <w:tblPr>
+        <w:tblStyle w:val="Tablaconcuadrcula"/>
+        <w:tblW w:w="0" w:type="auto"/>
+        <w:tblLook w:val="01E0" w:firstRow="1" w:lastRow="1" w:firstColumn="1" w:lastColumn="1" w:noHBand="0" w:noVBand="0"/>
+      </w:tblPr>
+      <w:tblGrid>
+        <w:gridCol w:w="1761"/>
+        <w:gridCol w:w="6733"/>
+      </w:tblGrid>
+      <w:tr>
+        <w:tc>
+          <w:tcPr>
+            <w:tcW w:w="1761" w:type="dxa"/>
+          </w:tcPr>
+          <w:p>
+            <w:pPr>
+              <w:rPr>
+                <w:b/>
+                <w:lang w:val="es-ES"/>
+              </w:rPr>
+            </w:pPr>
+            <w:r>
+              <w:rPr>
+                <w:b/>
+                <w:lang w:val="es-ES"/>
+              </w:rPr>
+              <w:t>Nombre</w:t>
+            </w:r>
+          </w:p>
+        </w:tc>
+        <w:tc>
+          <w:tcPr>
+            <w:tcW w:w="6733" w:type="dxa"/>
+          </w:tcPr>
+          <w:p>
+            <w:pPr>
+              <w:rPr>
+                <w:lang w:val="es-ES"/>
+              </w:rPr>
+            </w:pPr>
+            <w:r>
+              <w:rPr>
+                <w:lang w:val="es-ES"/>
+              </w:rPr>
+              <w:t>Eliminar reservación</w:t>
+            </w:r>
+          </w:p>
+        </w:tc>
+      </w:tr>
+      <w:tr>
+        <w:tc>
+          <w:tcPr>
+            <w:tcW w:w="1761" w:type="dxa"/>
+          </w:tcPr>
+          <w:p>
+            <w:pPr>
+              <w:rPr>
+                <w:b/>
+                <w:lang w:val="es-ES"/>
+              </w:rPr>
+            </w:pPr>
+            <w:r>
+              <w:rPr>
+                <w:b/>
+                <w:lang w:val="es-ES"/>
+              </w:rPr>
+              <w:t>Descripción</w:t>
+            </w:r>
+          </w:p>
+        </w:tc>
+        <w:tc>
+          <w:tcPr>
+            <w:tcW w:w="6733" w:type="dxa"/>
+          </w:tcPr>
+          <w:p>
+            <w:pPr>
+              <w:widowControl w:val="0"/>
+              <w:jc w:val="both"/>
+              <w:rPr>
+                <w:szCs w:val="22"/>
+                <w:lang w:val="es-ES"/>
+              </w:rPr>
+            </w:pPr>
+            <w:r>
+              <w:rPr>
+                <w:szCs w:val="22"/>
+                <w:lang w:val="es-ES"/>
+              </w:rPr>
+              <w:t xml:space="preserve">Permite </w:t>
+            </w:r>
+            <w:r>
+              <w:rPr>
+                <w:szCs w:val="22"/>
+                <w:lang w:val="es-ES"/>
+              </w:rPr>
+              <w:t>eliminar reservaciones de los clientes</w:t>
+            </w:r>
+            <w:r>
+              <w:rPr>
+                <w:szCs w:val="22"/>
+                <w:lang w:val="es-ES"/>
+              </w:rPr>
+              <w:t>.</w:t>
+            </w:r>
+          </w:p>
+        </w:tc>
+      </w:tr>
+      <w:tr>
+        <w:tc>
+          <w:tcPr>
+            <w:tcW w:w="1761" w:type="dxa"/>
+          </w:tcPr>
+          <w:p>
+            <w:pPr>
+              <w:rPr>
+                <w:b/>
+                <w:lang w:val="es-ES"/>
+              </w:rPr>
+            </w:pPr>
+            <w:r>
+              <w:rPr>
+                <w:b/>
+                <w:lang w:val="es-ES"/>
+              </w:rPr>
+              <w:t>Actores</w:t>
+            </w:r>
+          </w:p>
+        </w:tc>
+        <w:tc>
+          <w:tcPr>
+            <w:tcW w:w="6733" w:type="dxa"/>
+          </w:tcPr>
+          <w:p>
+            <w:pPr>
+              <w:rPr>
+                <w:lang w:val="es-ES"/>
+              </w:rPr>
+            </w:pPr>
+            <w:r>
+              <w:rPr>
+                <w:lang w:val="es-ES"/>
+              </w:rPr>
+              <w:t>Recepcionista</w:t>
+            </w:r>
+          </w:p>
+        </w:tc>
+      </w:tr>
+      <w:tr>
+        <w:tc>
+          <w:tcPr>
+            <w:tcW w:w="1761" w:type="dxa"/>
+          </w:tcPr>
+          <w:p>
+            <w:pPr>
+              <w:rPr>
+                <w:b/>
+                <w:lang w:val="es-ES"/>
+              </w:rPr>
+            </w:pPr>
+            <w:r>
+              <w:rPr>
+                <w:b/>
+                <w:lang w:val="es-ES"/>
+              </w:rPr>
+              <w:t>Precondiciones</w:t>
+            </w:r>
+          </w:p>
+        </w:tc>
+        <w:tc>
+          <w:tcPr>
+            <w:tcW w:w="6733" w:type="dxa"/>
+          </w:tcPr>
+          <w:p>
+            <w:pPr>
+              <w:rPr>
+                <w:lang w:val="es-ES"/>
+              </w:rPr>
+            </w:pPr>
+            <w:r>
+              <w:rPr>
+                <w:lang w:val="es-ES"/>
+              </w:rPr>
+              <w:fldChar w:fldCharType="begin"/>
+            </w:r>
+            <w:r>
+              <w:rPr>
+                <w:lang w:val="es-ES"/>
+              </w:rPr>
+              <w:instrText xml:space="preserve"> SEQ CHAPTER \h \r 1</w:instrText>
+            </w:r>
+            <w:r>
+              <w:rPr>
+                <w:lang w:val="es-ES"/>
+              </w:rPr>
+              <w:fldChar w:fldCharType="end"/>
+            </w:r>
+            <w:r>
+              <w:rPr>
+                <w:lang w:val="es-ES"/>
+              </w:rPr>
+              <w:t xml:space="preserve">El actor </w:t>
+            </w:r>
+            <w:r>
+              <w:rPr>
+                <w:lang w:val="es-ES"/>
+              </w:rPr>
+              <w:t>ya ha ingresado al sistema (</w:t>
+            </w:r>
+            <w:r>
+              <w:rPr>
+                <w:lang w:val="es-ES"/>
+              </w:rPr>
+              <w:t xml:space="preserve">se ha autenticado </w:t>
+            </w:r>
+            <w:r>
+              <w:rPr>
+                <w:lang w:val="es-ES"/>
+              </w:rPr>
+              <w:t xml:space="preserve">exitosamente) y tiene disponibles las diferentes opciones que le corresponden con sus permisos </w:t>
+            </w:r>
+          </w:p>
+        </w:tc>
+      </w:tr>
+      <w:tr>
+        <w:tc>
+          <w:tcPr>
+            <w:tcW w:w="1761" w:type="dxa"/>
+          </w:tcPr>
+          <w:p>
+            <w:pPr>
+              <w:rPr>
+                <w:b/>
+                <w:lang w:val="es-ES"/>
+              </w:rPr>
+            </w:pPr>
+            <w:proofErr w:type="spellStart"/>
+            <w:r>
+              <w:rPr>
+                <w:b/>
+                <w:lang w:val="es-ES"/>
+              </w:rPr>
+              <w:t>Pos</w:t>
+            </w:r>
+            <w:proofErr w:type="spellEnd"/>
+            <w:r>
+              <w:rPr>
+                <w:b/>
+                <w:lang w:val="es-ES"/>
+              </w:rPr>
+              <w:t xml:space="preserve"> condiciones</w:t>
+            </w:r>
+          </w:p>
+        </w:tc>
+        <w:tc>
+          <w:tcPr>
+            <w:tcW w:w="6733" w:type="dxa"/>
+          </w:tcPr>
+          <w:p>
+            <w:pPr>
+              <w:rPr>
+                <w:lang w:val="es-ES"/>
+              </w:rPr>
+            </w:pPr>
+            <w:r>
+              <w:rPr>
+                <w:lang w:val="es-ES"/>
+              </w:rPr>
+              <w:t>Se ha registrado el cliente en el software</w:t>
+            </w:r>
+          </w:p>
+        </w:tc>
+      </w:tr>
+      <w:tr>
+        <w:tc>
+          <w:tcPr>
+            <w:tcW w:w="8494" w:type="dxa"/>
+            <w:gridSpan w:val="2"/>
+          </w:tcPr>
+          <w:p>
+            <w:pPr>
+              <w:rPr>
+                <w:b/>
+                <w:lang w:val="es-ES"/>
+              </w:rPr>
+            </w:pPr>
+            <w:r>
+              <w:rPr>
+                <w:b/>
+                <w:lang w:val="es-ES"/>
+              </w:rPr>
+              <w:t>Flujo normal de eventos</w:t>
+            </w:r>
+          </w:p>
+        </w:tc>
+      </w:tr>
+      <w:tr>
+        <w:tc>
+          <w:tcPr>
+            <w:tcW w:w="8494" w:type="dxa"/>
+            <w:gridSpan w:val="2"/>
+          </w:tcPr>
+          <w:p>
+            <w:pPr>
+              <w:pStyle w:val="Prrafodelista"/>
+              <w:numPr>
+                <w:ilvl w:val="0"/>
+                <w:numId w:val="2"/>
+              </w:numPr>
+              <w:rPr>
+                <w:lang w:val="es-ES"/>
+              </w:rPr>
+            </w:pPr>
+            <w:r>
+              <w:rPr>
+                <w:lang w:val="es-ES"/>
+              </w:rPr>
+              <w:t xml:space="preserve">En el módulo </w:t>
+            </w:r>
+            <w:r>
+              <w:rPr>
+                <w:lang w:val="es-ES"/>
+              </w:rPr>
+              <w:t>menú</w:t>
+            </w:r>
+            <w:r>
+              <w:rPr>
+                <w:lang w:val="es-ES"/>
+              </w:rPr>
+              <w:t xml:space="preserve"> aparece el botón </w:t>
+            </w:r>
+            <w:r>
+              <w:rPr>
+                <w:lang w:val="es-ES"/>
+              </w:rPr>
+              <w:t>Eliminar reservación</w:t>
+            </w:r>
+            <w:r>
+              <w:rPr>
+                <w:lang w:val="es-ES"/>
+              </w:rPr>
+              <w:t>.</w:t>
+            </w:r>
+          </w:p>
+          <w:p>
+            <w:pPr>
+              <w:pStyle w:val="Prrafodelista"/>
+              <w:numPr>
+                <w:ilvl w:val="0"/>
+                <w:numId w:val="2"/>
+              </w:numPr>
+              <w:rPr>
+                <w:lang w:val="es-ES"/>
+              </w:rPr>
+            </w:pPr>
+            <w:r>
+              <w:rPr>
+                <w:lang w:val="es-ES"/>
+              </w:rPr>
+              <w:t xml:space="preserve">El actor da </w:t>
+            </w:r>
+            <w:proofErr w:type="spellStart"/>
             <w:proofErr w:type="gramStart"/>
             <w:r>
               <w:rPr>
-                <w:b/>
-                <w:lang w:val="es-ES"/>
-              </w:rPr>
-              <w:t>validada ,</w:t>
-            </w:r>
+                <w:lang w:val="es-ES"/>
+              </w:rPr>
+              <w:t>click</w:t>
+            </w:r>
+            <w:proofErr w:type="spellEnd"/>
             <w:proofErr w:type="gramEnd"/>
             <w:r>
               <w:rPr>
-                <w:b/>
-                <w:lang w:val="es-ES"/>
-              </w:rPr>
-              <w:t xml:space="preserve"> caracteres, mayúsculas minúsculas, números y dar un mensaje de respuesta “ingresar contraseña con los parámetros establecidos”</w:t>
+                <w:lang w:val="es-ES"/>
+              </w:rPr>
+              <w:t xml:space="preserve"> en el botón </w:t>
+            </w:r>
+            <w:r>
+              <w:rPr>
+                <w:lang w:val="es-ES"/>
+              </w:rPr>
+              <w:t xml:space="preserve">Eliminar </w:t>
+            </w:r>
+            <w:proofErr w:type="spellStart"/>
+            <w:r>
+              <w:rPr>
+                <w:lang w:val="es-ES"/>
+              </w:rPr>
+              <w:t>reservacion</w:t>
+            </w:r>
+            <w:proofErr w:type="spellEnd"/>
+            <w:r>
+              <w:rPr>
+                <w:lang w:val="es-ES"/>
+              </w:rPr>
+              <w:t>.</w:t>
+            </w:r>
+          </w:p>
+          <w:p>
+            <w:pPr>
+              <w:pStyle w:val="Prrafodelista"/>
+              <w:numPr>
+                <w:ilvl w:val="0"/>
+                <w:numId w:val="2"/>
+              </w:numPr>
+              <w:rPr>
+                <w:lang w:val="es-ES"/>
+              </w:rPr>
+            </w:pPr>
+            <w:r>
+              <w:rPr>
+                <w:lang w:val="es-ES"/>
+              </w:rPr>
+              <w:t xml:space="preserve">El recepcionista </w:t>
+            </w:r>
+            <w:r>
+              <w:rPr>
+                <w:lang w:val="es-ES"/>
+              </w:rPr>
+              <w:t xml:space="preserve">debe </w:t>
+            </w:r>
+            <w:r>
+              <w:rPr>
+                <w:lang w:val="es-ES"/>
+              </w:rPr>
+              <w:t>valida</w:t>
+            </w:r>
+            <w:r>
+              <w:rPr>
+                <w:lang w:val="es-ES"/>
+              </w:rPr>
+              <w:t>r</w:t>
+            </w:r>
+            <w:r>
+              <w:rPr>
+                <w:lang w:val="es-ES"/>
+              </w:rPr>
+              <w:t xml:space="preserve"> los datos del cliente</w:t>
+            </w:r>
+            <w:r>
+              <w:rPr>
+                <w:lang w:val="es-ES"/>
+              </w:rPr>
+              <w:t>: Rut(requerido), nombre(requerido) y el número de la pieza(requerido).</w:t>
+            </w:r>
+          </w:p>
+          <w:p>
+            <w:pPr>
+              <w:pStyle w:val="Prrafodelista"/>
+              <w:numPr>
+                <w:ilvl w:val="0"/>
+                <w:numId w:val="2"/>
+              </w:numPr>
+              <w:rPr>
+                <w:lang w:val="es-ES"/>
+              </w:rPr>
+            </w:pPr>
+            <w:r>
+              <w:rPr>
+                <w:lang w:val="es-ES"/>
+              </w:rPr>
+              <w:t xml:space="preserve">Una vez </w:t>
+            </w:r>
+            <w:r>
+              <w:rPr>
+                <w:lang w:val="es-ES"/>
+              </w:rPr>
+              <w:t>validado</w:t>
+            </w:r>
+            <w:r>
+              <w:rPr>
+                <w:lang w:val="es-ES"/>
+              </w:rPr>
+              <w:t xml:space="preserve"> los datos, se le dará al botón </w:t>
+            </w:r>
+            <w:r>
+              <w:rPr>
+                <w:lang w:val="es-ES"/>
+              </w:rPr>
+              <w:t>Eliminar</w:t>
+            </w:r>
+            <w:r>
+              <w:rPr>
+                <w:lang w:val="es-ES"/>
+              </w:rPr>
+              <w:t xml:space="preserve"> y aparecerá un mensaje que dice “</w:t>
+            </w:r>
+            <w:r>
+              <w:rPr>
+                <w:lang w:val="es-ES"/>
+              </w:rPr>
+              <w:t>Operación</w:t>
+            </w:r>
+            <w:r>
+              <w:rPr>
+                <w:lang w:val="es-ES"/>
+              </w:rPr>
+              <w:t xml:space="preserve"> realizada”.</w:t>
+            </w:r>
+          </w:p>
+          <w:p>
+            <w:pPr>
+              <w:pStyle w:val="Prrafodelista"/>
+              <w:ind w:left="360"/>
+              <w:rPr>
+                <w:lang w:val="es-ES"/>
+              </w:rPr>
+            </w:pPr>
+          </w:p>
+        </w:tc>
+      </w:tr>
+      <w:tr>
+        <w:tc>
+          <w:tcPr>
+            <w:tcW w:w="8494" w:type="dxa"/>
+            <w:gridSpan w:val="2"/>
+          </w:tcPr>
+          <w:p>
+            <w:pPr>
+              <w:rPr>
+                <w:b/>
+                <w:lang w:val="es-ES"/>
+              </w:rPr>
+            </w:pPr>
+            <w:r>
+              <w:rPr>
+                <w:b/>
+                <w:lang w:val="es-ES"/>
+              </w:rPr>
+              <w:t>Flujos alternos</w:t>
+            </w:r>
+          </w:p>
+          <w:p>
+            <w:pPr>
+              <w:pStyle w:val="Prrafodelista"/>
+              <w:numPr>
+                <w:ilvl w:val="0"/>
+                <w:numId w:val="25"/>
+              </w:numPr>
+              <w:rPr>
+                <w:b/>
+                <w:lang w:val="es-ES"/>
+              </w:rPr>
+            </w:pPr>
+            <w:r>
+              <w:rPr>
+                <w:b/>
+                <w:lang w:val="es-ES"/>
+              </w:rPr>
+              <w:t>Mensaje de RUT: número no coincide, no existe.</w:t>
+            </w:r>
+          </w:p>
+          <w:p>
+            <w:pPr>
+              <w:ind w:left="360"/>
+              <w:rPr>
+                <w:b/>
+                <w:lang w:val="es-ES"/>
+              </w:rPr>
+            </w:pPr>
+          </w:p>
+          <w:p>
+            <w:pPr>
+              <w:rPr>
+                <w:lang w:val="es-ES"/>
+              </w:rPr>
+            </w:pPr>
+          </w:p>
+        </w:tc>
+      </w:tr>
+    </w:tbl>
+    <w:p>
+      <w:pPr>
+        <w:rPr>
+          <w:lang w:val="es-MX"/>
+        </w:rPr>
+      </w:pPr>
+    </w:p>
+    <w:p>
+      <w:pPr>
+        <w:rPr>
+          <w:lang w:val="es-MX"/>
+        </w:rPr>
+      </w:pPr>
+    </w:p>
+    <w:p>
+      <w:pPr>
+        <w:rPr>
+          <w:lang w:val="es-MX"/>
+        </w:rPr>
+      </w:pPr>
+    </w:p>
+    <w:tbl>
+      <w:tblPr>
+        <w:tblStyle w:val="Tablaconcuadrcula"/>
+        <w:tblW w:w="0" w:type="auto"/>
+        <w:tblLook w:val="01E0" w:firstRow="1" w:lastRow="1" w:firstColumn="1" w:lastColumn="1" w:noHBand="0" w:noVBand="0"/>
+      </w:tblPr>
+      <w:tblGrid>
+        <w:gridCol w:w="1761"/>
+        <w:gridCol w:w="6733"/>
+      </w:tblGrid>
+      <w:tr>
+        <w:tc>
+          <w:tcPr>
+            <w:tcW w:w="1761" w:type="dxa"/>
+          </w:tcPr>
+          <w:p>
+            <w:pPr>
+              <w:rPr>
+                <w:b/>
+                <w:lang w:val="es-ES"/>
+              </w:rPr>
+            </w:pPr>
+            <w:r>
+              <w:rPr>
+                <w:b/>
+                <w:lang w:val="es-ES"/>
+              </w:rPr>
+              <w:t>Nombre</w:t>
+            </w:r>
+          </w:p>
+        </w:tc>
+        <w:tc>
+          <w:tcPr>
+            <w:tcW w:w="6733" w:type="dxa"/>
+          </w:tcPr>
+          <w:p>
+            <w:pPr>
+              <w:rPr>
+                <w:lang w:val="es-ES"/>
+              </w:rPr>
+            </w:pPr>
+            <w:r>
+              <w:rPr>
+                <w:lang w:val="es-ES"/>
+              </w:rPr>
+              <w:t>Modificar precios de pieza</w:t>
+            </w:r>
+          </w:p>
+        </w:tc>
+      </w:tr>
+      <w:tr>
+        <w:tc>
+          <w:tcPr>
+            <w:tcW w:w="1761" w:type="dxa"/>
+          </w:tcPr>
+          <w:p>
+            <w:pPr>
+              <w:rPr>
+                <w:b/>
+                <w:lang w:val="es-ES"/>
+              </w:rPr>
+            </w:pPr>
+            <w:r>
+              <w:rPr>
+                <w:b/>
+                <w:lang w:val="es-ES"/>
+              </w:rPr>
+              <w:t>Descripción</w:t>
+            </w:r>
+          </w:p>
+        </w:tc>
+        <w:tc>
+          <w:tcPr>
+            <w:tcW w:w="6733" w:type="dxa"/>
+          </w:tcPr>
+          <w:p>
+            <w:pPr>
+              <w:widowControl w:val="0"/>
+              <w:jc w:val="both"/>
+              <w:rPr>
+                <w:szCs w:val="22"/>
+                <w:lang w:val="es-ES"/>
+              </w:rPr>
+            </w:pPr>
+            <w:r>
+              <w:rPr>
+                <w:szCs w:val="22"/>
+                <w:lang w:val="es-ES"/>
+              </w:rPr>
+              <w:t>Permite realizar la reservación de una pieza.</w:t>
+            </w:r>
+          </w:p>
+        </w:tc>
+      </w:tr>
+      <w:tr>
+        <w:tc>
+          <w:tcPr>
+            <w:tcW w:w="1761" w:type="dxa"/>
+          </w:tcPr>
+          <w:p>
+            <w:pPr>
+              <w:rPr>
+                <w:b/>
+                <w:lang w:val="es-ES"/>
+              </w:rPr>
+            </w:pPr>
+            <w:r>
+              <w:rPr>
+                <w:b/>
+                <w:lang w:val="es-ES"/>
+              </w:rPr>
+              <w:t>Actores</w:t>
+            </w:r>
+          </w:p>
+        </w:tc>
+        <w:tc>
+          <w:tcPr>
+            <w:tcW w:w="6733" w:type="dxa"/>
+          </w:tcPr>
+          <w:p>
+            <w:pPr>
+              <w:rPr>
+                <w:lang w:val="es-ES"/>
+              </w:rPr>
+            </w:pPr>
+            <w:r>
+              <w:rPr>
+                <w:lang w:val="es-ES"/>
+              </w:rPr>
+              <w:t>Recepcionista</w:t>
+            </w:r>
+          </w:p>
+        </w:tc>
+      </w:tr>
+      <w:tr>
+        <w:tc>
+          <w:tcPr>
+            <w:tcW w:w="1761" w:type="dxa"/>
+          </w:tcPr>
+          <w:p>
+            <w:pPr>
+              <w:rPr>
+                <w:b/>
+                <w:lang w:val="es-ES"/>
+              </w:rPr>
+            </w:pPr>
+            <w:r>
+              <w:rPr>
+                <w:b/>
+                <w:lang w:val="es-ES"/>
+              </w:rPr>
+              <w:t>Precondiciones</w:t>
+            </w:r>
+          </w:p>
+        </w:tc>
+        <w:tc>
+          <w:tcPr>
+            <w:tcW w:w="6733" w:type="dxa"/>
+          </w:tcPr>
+          <w:p>
+            <w:pPr>
+              <w:rPr>
+                <w:lang w:val="es-ES"/>
+              </w:rPr>
+            </w:pPr>
+            <w:r>
+              <w:rPr>
+                <w:lang w:val="es-ES"/>
+              </w:rPr>
+              <w:fldChar w:fldCharType="begin"/>
+            </w:r>
+            <w:r>
+              <w:rPr>
+                <w:lang w:val="es-ES"/>
+              </w:rPr>
+              <w:instrText xml:space="preserve"> SEQ CHAPTER \h \r 1</w:instrText>
+            </w:r>
+            <w:r>
+              <w:rPr>
+                <w:lang w:val="es-ES"/>
+              </w:rPr>
+              <w:fldChar w:fldCharType="end"/>
+            </w:r>
+            <w:r>
+              <w:rPr>
+                <w:lang w:val="es-ES"/>
+              </w:rPr>
+              <w:t xml:space="preserve">El actor </w:t>
+            </w:r>
+            <w:r>
+              <w:rPr>
+                <w:lang w:val="es-ES"/>
+              </w:rPr>
+              <w:t>ya ha ingresado al sistema (</w:t>
+            </w:r>
+            <w:r>
+              <w:rPr>
+                <w:lang w:val="es-ES"/>
+              </w:rPr>
+              <w:t xml:space="preserve">se ha autenticado </w:t>
+            </w:r>
+            <w:r>
+              <w:rPr>
+                <w:lang w:val="es-ES"/>
+              </w:rPr>
+              <w:t xml:space="preserve">exitosamente) y tiene disponibles las diferentes opciones que le corresponden con sus permisos </w:t>
+            </w:r>
+          </w:p>
+        </w:tc>
+      </w:tr>
+      <w:tr>
+        <w:tc>
+          <w:tcPr>
+            <w:tcW w:w="1761" w:type="dxa"/>
+          </w:tcPr>
+          <w:p>
+            <w:pPr>
+              <w:rPr>
+                <w:b/>
+                <w:lang w:val="es-ES"/>
+              </w:rPr>
+            </w:pPr>
+            <w:proofErr w:type="spellStart"/>
+            <w:r>
+              <w:rPr>
+                <w:b/>
+                <w:lang w:val="es-ES"/>
+              </w:rPr>
+              <w:t>Pos</w:t>
+            </w:r>
+            <w:proofErr w:type="spellEnd"/>
+            <w:r>
+              <w:rPr>
+                <w:b/>
+                <w:lang w:val="es-ES"/>
+              </w:rPr>
+              <w:t xml:space="preserve"> condiciones</w:t>
+            </w:r>
+          </w:p>
+        </w:tc>
+        <w:tc>
+          <w:tcPr>
+            <w:tcW w:w="6733" w:type="dxa"/>
+          </w:tcPr>
+          <w:p>
+            <w:pPr>
+              <w:rPr>
+                <w:lang w:val="es-ES"/>
+              </w:rPr>
+            </w:pPr>
+            <w:r>
+              <w:rPr>
+                <w:lang w:val="es-ES"/>
+              </w:rPr>
+              <w:t>Se ha registrado el cliente en el software</w:t>
+            </w:r>
+          </w:p>
+        </w:tc>
+      </w:tr>
+      <w:tr>
+        <w:tc>
+          <w:tcPr>
+            <w:tcW w:w="8494" w:type="dxa"/>
+            <w:gridSpan w:val="2"/>
+          </w:tcPr>
+          <w:p>
+            <w:pPr>
+              <w:rPr>
+                <w:b/>
+                <w:lang w:val="es-ES"/>
+              </w:rPr>
+            </w:pPr>
+            <w:r>
+              <w:rPr>
+                <w:b/>
+                <w:lang w:val="es-ES"/>
+              </w:rPr>
+              <w:t>Flujo normal de eventos</w:t>
+            </w:r>
+          </w:p>
+        </w:tc>
+      </w:tr>
+      <w:tr>
+        <w:tc>
+          <w:tcPr>
+            <w:tcW w:w="8494" w:type="dxa"/>
+            <w:gridSpan w:val="2"/>
+          </w:tcPr>
+          <w:p>
+            <w:pPr>
+              <w:pStyle w:val="Prrafodelista"/>
+              <w:numPr>
+                <w:ilvl w:val="0"/>
+                <w:numId w:val="2"/>
+              </w:numPr>
+              <w:rPr>
+                <w:lang w:val="es-ES"/>
+              </w:rPr>
+            </w:pPr>
+            <w:r>
+              <w:rPr>
+                <w:lang w:val="es-ES"/>
+              </w:rPr>
+              <w:t>En el módulo Consultar pieza aparece el botón Crear reservación.</w:t>
+            </w:r>
+          </w:p>
+          <w:p>
+            <w:pPr>
+              <w:pStyle w:val="Prrafodelista"/>
+              <w:numPr>
+                <w:ilvl w:val="0"/>
+                <w:numId w:val="2"/>
+              </w:numPr>
+              <w:rPr>
+                <w:lang w:val="es-ES"/>
+              </w:rPr>
+            </w:pPr>
+            <w:r>
+              <w:rPr>
+                <w:lang w:val="es-ES"/>
+              </w:rPr>
+              <w:t xml:space="preserve">El actor da </w:t>
+            </w:r>
+            <w:proofErr w:type="spellStart"/>
+            <w:proofErr w:type="gramStart"/>
+            <w:r>
+              <w:rPr>
+                <w:lang w:val="es-ES"/>
+              </w:rPr>
+              <w:t>click</w:t>
+            </w:r>
+            <w:proofErr w:type="spellEnd"/>
+            <w:proofErr w:type="gramEnd"/>
+            <w:r>
+              <w:rPr>
+                <w:lang w:val="es-ES"/>
+              </w:rPr>
+              <w:t xml:space="preserve"> en el botón Crear reservación.</w:t>
+            </w:r>
+          </w:p>
+          <w:p>
+            <w:pPr>
+              <w:pStyle w:val="Prrafodelista"/>
+              <w:numPr>
+                <w:ilvl w:val="0"/>
+                <w:numId w:val="2"/>
+              </w:numPr>
+              <w:rPr>
+                <w:lang w:val="es-ES"/>
+              </w:rPr>
+            </w:pPr>
+            <w:r>
+              <w:rPr>
+                <w:lang w:val="es-ES"/>
+              </w:rPr>
+              <w:t xml:space="preserve">El recepcionista deberá pedirle al cliente los siguientes datos: validar nuevamente el </w:t>
+            </w:r>
+            <w:proofErr w:type="gramStart"/>
+            <w:r>
+              <w:rPr>
+                <w:lang w:val="es-ES"/>
+              </w:rPr>
+              <w:t>RUT(</w:t>
+            </w:r>
+            <w:proofErr w:type="gramEnd"/>
+            <w:r>
+              <w:rPr>
+                <w:lang w:val="es-ES"/>
+              </w:rPr>
+              <w:t>requerido), llenar el campo de fecha de comienzo(requerido), número de días(requerido), y el tipo de pieza(requerido).</w:t>
+            </w:r>
+          </w:p>
+          <w:p>
+            <w:pPr>
+              <w:pStyle w:val="Prrafodelista"/>
+              <w:numPr>
+                <w:ilvl w:val="0"/>
+                <w:numId w:val="2"/>
+              </w:numPr>
+              <w:rPr>
+                <w:lang w:val="es-ES"/>
+              </w:rPr>
+            </w:pPr>
+            <w:r>
+              <w:rPr>
+                <w:lang w:val="es-ES"/>
+              </w:rPr>
+              <w:t>Una vez llenado los datos, se le dará al botón Crear y aparecerá un mensaje que dice “Reserva realizada”.</w:t>
+            </w:r>
+          </w:p>
+          <w:p>
+            <w:pPr>
+              <w:pStyle w:val="Prrafodelista"/>
+              <w:numPr>
+                <w:ilvl w:val="0"/>
+                <w:numId w:val="2"/>
+              </w:numPr>
+              <w:rPr>
+                <w:lang w:val="es-ES"/>
+              </w:rPr>
+            </w:pPr>
+            <w:r>
+              <w:rPr>
+                <w:lang w:val="es-ES"/>
+              </w:rPr>
+              <w:t>El número de la pieza se le dará al cliente, de acuerdo con la pieza elegida.</w:t>
+            </w:r>
+          </w:p>
+        </w:tc>
+      </w:tr>
+      <w:tr>
+        <w:tc>
+          <w:tcPr>
+            <w:tcW w:w="8494" w:type="dxa"/>
+            <w:gridSpan w:val="2"/>
+          </w:tcPr>
+          <w:p>
+            <w:pPr>
+              <w:rPr>
+                <w:b/>
+                <w:lang w:val="es-ES"/>
+              </w:rPr>
+            </w:pPr>
+            <w:r>
+              <w:rPr>
+                <w:b/>
+                <w:lang w:val="es-ES"/>
+              </w:rPr>
+              <w:t>Flujos alternos</w:t>
             </w:r>
           </w:p>
           <w:p>
@@ -2462,8 +4027,484 @@
                 <w:b/>
                 <w:lang w:val="es-ES"/>
               </w:rPr>
-              <w:lastRenderedPageBreak/>
-              <w:t xml:space="preserve">Correo mal escrito </w:t>
+              <w:t>En caso, de que el cliente se retracte de elegir una pieza, el recepcionista le dará en el botón Limpiar y procederá a diligenciar nuevamente los datos del cliente.</w:t>
+            </w:r>
+          </w:p>
+          <w:p>
+            <w:pPr>
+              <w:pStyle w:val="Prrafodelista"/>
+              <w:rPr>
+                <w:b/>
+                <w:lang w:val="es-ES"/>
+              </w:rPr>
+            </w:pPr>
+          </w:p>
+          <w:p>
+            <w:pPr>
+              <w:rPr>
+                <w:lang w:val="es-ES"/>
+              </w:rPr>
+            </w:pPr>
+          </w:p>
+        </w:tc>
+      </w:tr>
+    </w:tbl>
+    <w:p>
+      <w:pPr>
+        <w:rPr>
+          <w:lang w:val="es-MX"/>
+        </w:rPr>
+      </w:pPr>
+    </w:p>
+    <w:p>
+      <w:pPr>
+        <w:rPr>
+          <w:lang w:val="es-MX"/>
+        </w:rPr>
+      </w:pPr>
+    </w:p>
+    <w:p>
+      <w:pPr>
+        <w:rPr>
+          <w:lang w:val="es-MX"/>
+        </w:rPr>
+      </w:pPr>
+    </w:p>
+    <w:tbl>
+      <w:tblPr>
+        <w:tblStyle w:val="Tablaconcuadrcula"/>
+        <w:tblW w:w="0" w:type="auto"/>
+        <w:tblLook w:val="01E0" w:firstRow="1" w:lastRow="1" w:firstColumn="1" w:lastColumn="1" w:noHBand="0" w:noVBand="0"/>
+      </w:tblPr>
+      <w:tblGrid>
+        <w:gridCol w:w="1761"/>
+        <w:gridCol w:w="6733"/>
+      </w:tblGrid>
+      <w:tr>
+        <w:tc>
+          <w:tcPr>
+            <w:tcW w:w="1761" w:type="dxa"/>
+          </w:tcPr>
+          <w:p>
+            <w:pPr>
+              <w:rPr>
+                <w:b/>
+                <w:lang w:val="es-ES"/>
+              </w:rPr>
+            </w:pPr>
+            <w:r>
+              <w:rPr>
+                <w:b/>
+                <w:lang w:val="es-ES"/>
+              </w:rPr>
+              <w:t>Nombre</w:t>
+            </w:r>
+          </w:p>
+        </w:tc>
+        <w:tc>
+          <w:tcPr>
+            <w:tcW w:w="6733" w:type="dxa"/>
+          </w:tcPr>
+          <w:p>
+            <w:pPr>
+              <w:rPr>
+                <w:lang w:val="es-ES"/>
+              </w:rPr>
+            </w:pPr>
+            <w:r>
+              <w:rPr>
+                <w:lang w:val="es-ES"/>
+              </w:rPr>
+              <w:t xml:space="preserve">Modificar precios de </w:t>
+            </w:r>
+            <w:r>
+              <w:rPr>
+                <w:lang w:val="es-ES"/>
+              </w:rPr>
+              <w:t>descuento</w:t>
+            </w:r>
+          </w:p>
+        </w:tc>
+      </w:tr>
+      <w:tr>
+        <w:tc>
+          <w:tcPr>
+            <w:tcW w:w="1761" w:type="dxa"/>
+          </w:tcPr>
+          <w:p>
+            <w:pPr>
+              <w:rPr>
+                <w:b/>
+                <w:lang w:val="es-ES"/>
+              </w:rPr>
+            </w:pPr>
+            <w:r>
+              <w:rPr>
+                <w:b/>
+                <w:lang w:val="es-ES"/>
+              </w:rPr>
+              <w:t>Descripción</w:t>
+            </w:r>
+          </w:p>
+        </w:tc>
+        <w:tc>
+          <w:tcPr>
+            <w:tcW w:w="6733" w:type="dxa"/>
+          </w:tcPr>
+          <w:p>
+            <w:pPr>
+              <w:widowControl w:val="0"/>
+              <w:jc w:val="both"/>
+              <w:rPr>
+                <w:szCs w:val="22"/>
+                <w:lang w:val="es-ES"/>
+              </w:rPr>
+            </w:pPr>
+            <w:r>
+              <w:rPr>
+                <w:szCs w:val="22"/>
+                <w:lang w:val="es-ES"/>
+              </w:rPr>
+              <w:t>Permite realizar la reservación de una pieza.</w:t>
+            </w:r>
+          </w:p>
+        </w:tc>
+      </w:tr>
+      <w:tr>
+        <w:tc>
+          <w:tcPr>
+            <w:tcW w:w="1761" w:type="dxa"/>
+          </w:tcPr>
+          <w:p>
+            <w:pPr>
+              <w:rPr>
+                <w:b/>
+                <w:lang w:val="es-ES"/>
+              </w:rPr>
+            </w:pPr>
+            <w:r>
+              <w:rPr>
+                <w:b/>
+                <w:lang w:val="es-ES"/>
+              </w:rPr>
+              <w:t>Actores</w:t>
+            </w:r>
+          </w:p>
+        </w:tc>
+        <w:tc>
+          <w:tcPr>
+            <w:tcW w:w="6733" w:type="dxa"/>
+          </w:tcPr>
+          <w:p>
+            <w:pPr>
+              <w:rPr>
+                <w:lang w:val="es-ES"/>
+              </w:rPr>
+            </w:pPr>
+            <w:r>
+              <w:rPr>
+                <w:lang w:val="es-ES"/>
+              </w:rPr>
+              <w:t>Recepcionista</w:t>
+            </w:r>
+          </w:p>
+        </w:tc>
+      </w:tr>
+      <w:tr>
+        <w:tc>
+          <w:tcPr>
+            <w:tcW w:w="1761" w:type="dxa"/>
+          </w:tcPr>
+          <w:p>
+            <w:pPr>
+              <w:rPr>
+                <w:b/>
+                <w:lang w:val="es-ES"/>
+              </w:rPr>
+            </w:pPr>
+            <w:r>
+              <w:rPr>
+                <w:b/>
+                <w:lang w:val="es-ES"/>
+              </w:rPr>
+              <w:t>Precondiciones</w:t>
+            </w:r>
+          </w:p>
+        </w:tc>
+        <w:tc>
+          <w:tcPr>
+            <w:tcW w:w="6733" w:type="dxa"/>
+          </w:tcPr>
+          <w:p>
+            <w:pPr>
+              <w:rPr>
+                <w:lang w:val="es-ES"/>
+              </w:rPr>
+            </w:pPr>
+            <w:r>
+              <w:rPr>
+                <w:lang w:val="es-ES"/>
+              </w:rPr>
+              <w:fldChar w:fldCharType="begin"/>
+            </w:r>
+            <w:r>
+              <w:rPr>
+                <w:lang w:val="es-ES"/>
+              </w:rPr>
+              <w:instrText xml:space="preserve"> SEQ CHAPTER \h \r 1</w:instrText>
+            </w:r>
+            <w:r>
+              <w:rPr>
+                <w:lang w:val="es-ES"/>
+              </w:rPr>
+              <w:fldChar w:fldCharType="end"/>
+            </w:r>
+            <w:r>
+              <w:rPr>
+                <w:lang w:val="es-ES"/>
+              </w:rPr>
+              <w:t xml:space="preserve">El actor </w:t>
+            </w:r>
+            <w:r>
+              <w:rPr>
+                <w:lang w:val="es-ES"/>
+              </w:rPr>
+              <w:t>ya ha ingresado al sistema (</w:t>
+            </w:r>
+            <w:r>
+              <w:rPr>
+                <w:lang w:val="es-ES"/>
+              </w:rPr>
+              <w:t xml:space="preserve">se ha autenticado </w:t>
+            </w:r>
+            <w:r>
+              <w:rPr>
+                <w:lang w:val="es-ES"/>
+              </w:rPr>
+              <w:t xml:space="preserve">exitosamente) y tiene disponibles las diferentes opciones que le corresponden con sus permisos </w:t>
+            </w:r>
+          </w:p>
+        </w:tc>
+      </w:tr>
+      <w:tr>
+        <w:tc>
+          <w:tcPr>
+            <w:tcW w:w="1761" w:type="dxa"/>
+          </w:tcPr>
+          <w:p>
+            <w:pPr>
+              <w:rPr>
+                <w:b/>
+                <w:lang w:val="es-ES"/>
+              </w:rPr>
+            </w:pPr>
+            <w:proofErr w:type="spellStart"/>
+            <w:r>
+              <w:rPr>
+                <w:b/>
+                <w:lang w:val="es-ES"/>
+              </w:rPr>
+              <w:t>Pos</w:t>
+            </w:r>
+            <w:proofErr w:type="spellEnd"/>
+            <w:r>
+              <w:rPr>
+                <w:b/>
+                <w:lang w:val="es-ES"/>
+              </w:rPr>
+              <w:t xml:space="preserve"> condiciones</w:t>
+            </w:r>
+          </w:p>
+        </w:tc>
+        <w:tc>
+          <w:tcPr>
+            <w:tcW w:w="6733" w:type="dxa"/>
+          </w:tcPr>
+          <w:p>
+            <w:pPr>
+              <w:rPr>
+                <w:lang w:val="es-ES"/>
+              </w:rPr>
+            </w:pPr>
+            <w:r>
+              <w:rPr>
+                <w:lang w:val="es-ES"/>
+              </w:rPr>
+              <w:t>Se ha registrado el cliente en el software</w:t>
+            </w:r>
+          </w:p>
+        </w:tc>
+      </w:tr>
+      <w:tr>
+        <w:tc>
+          <w:tcPr>
+            <w:tcW w:w="8494" w:type="dxa"/>
+            <w:gridSpan w:val="2"/>
+          </w:tcPr>
+          <w:p>
+            <w:pPr>
+              <w:rPr>
+                <w:b/>
+                <w:lang w:val="es-ES"/>
+              </w:rPr>
+            </w:pPr>
+            <w:r>
+              <w:rPr>
+                <w:b/>
+                <w:lang w:val="es-ES"/>
+              </w:rPr>
+              <w:t>Flujo normal de eventos</w:t>
+            </w:r>
+          </w:p>
+        </w:tc>
+      </w:tr>
+      <w:tr>
+        <w:tc>
+          <w:tcPr>
+            <w:tcW w:w="8494" w:type="dxa"/>
+            <w:gridSpan w:val="2"/>
+          </w:tcPr>
+          <w:p>
+            <w:pPr>
+              <w:pStyle w:val="Prrafodelista"/>
+              <w:numPr>
+                <w:ilvl w:val="0"/>
+                <w:numId w:val="2"/>
+              </w:numPr>
+              <w:rPr>
+                <w:lang w:val="es-ES"/>
+              </w:rPr>
+            </w:pPr>
+            <w:r>
+              <w:rPr>
+                <w:lang w:val="es-ES"/>
+              </w:rPr>
+              <w:t>En el módulo Consultar pieza aparece el botón Crear reservación.</w:t>
+            </w:r>
+          </w:p>
+          <w:p>
+            <w:pPr>
+              <w:pStyle w:val="Prrafodelista"/>
+              <w:numPr>
+                <w:ilvl w:val="0"/>
+                <w:numId w:val="2"/>
+              </w:numPr>
+              <w:rPr>
+                <w:lang w:val="es-ES"/>
+              </w:rPr>
+            </w:pPr>
+            <w:r>
+              <w:rPr>
+                <w:lang w:val="es-ES"/>
+              </w:rPr>
+              <w:t xml:space="preserve">El actor da </w:t>
+            </w:r>
+            <w:proofErr w:type="spellStart"/>
+            <w:proofErr w:type="gramStart"/>
+            <w:r>
+              <w:rPr>
+                <w:lang w:val="es-ES"/>
+              </w:rPr>
+              <w:t>click</w:t>
+            </w:r>
+            <w:proofErr w:type="spellEnd"/>
+            <w:proofErr w:type="gramEnd"/>
+            <w:r>
+              <w:rPr>
+                <w:lang w:val="es-ES"/>
+              </w:rPr>
+              <w:t xml:space="preserve"> en el botón Crear reservación.</w:t>
+            </w:r>
+          </w:p>
+          <w:p>
+            <w:pPr>
+              <w:pStyle w:val="Prrafodelista"/>
+              <w:numPr>
+                <w:ilvl w:val="0"/>
+                <w:numId w:val="2"/>
+              </w:numPr>
+              <w:rPr>
+                <w:lang w:val="es-ES"/>
+              </w:rPr>
+            </w:pPr>
+            <w:r>
+              <w:rPr>
+                <w:lang w:val="es-ES"/>
+              </w:rPr>
+              <w:t xml:space="preserve">El recepcionista deberá pedirle al cliente los siguientes datos: validar nuevamente el </w:t>
+            </w:r>
+            <w:proofErr w:type="gramStart"/>
+            <w:r>
+              <w:rPr>
+                <w:lang w:val="es-ES"/>
+              </w:rPr>
+              <w:t>RUT(</w:t>
+            </w:r>
+            <w:proofErr w:type="gramEnd"/>
+            <w:r>
+              <w:rPr>
+                <w:lang w:val="es-ES"/>
+              </w:rPr>
+              <w:t>requerido), llenar el campo de fecha de comienzo(requerido), número de días(requerido), y el tipo de pieza(requerido).</w:t>
+            </w:r>
+          </w:p>
+          <w:p>
+            <w:pPr>
+              <w:pStyle w:val="Prrafodelista"/>
+              <w:numPr>
+                <w:ilvl w:val="0"/>
+                <w:numId w:val="2"/>
+              </w:numPr>
+              <w:rPr>
+                <w:lang w:val="es-ES"/>
+              </w:rPr>
+            </w:pPr>
+            <w:r>
+              <w:rPr>
+                <w:lang w:val="es-ES"/>
+              </w:rPr>
+              <w:t>Una vez llenado los datos, se le dará al botón Crear y aparecerá un mensaje que dice “Reserva realizada”.</w:t>
+            </w:r>
+          </w:p>
+          <w:p>
+            <w:pPr>
+              <w:pStyle w:val="Prrafodelista"/>
+              <w:numPr>
+                <w:ilvl w:val="0"/>
+                <w:numId w:val="2"/>
+              </w:numPr>
+              <w:rPr>
+                <w:lang w:val="es-ES"/>
+              </w:rPr>
+            </w:pPr>
+            <w:r>
+              <w:rPr>
+                <w:lang w:val="es-ES"/>
+              </w:rPr>
+              <w:t>El número de la pieza se le dará al cliente, de acuerdo con la pieza elegida.</w:t>
+            </w:r>
+          </w:p>
+        </w:tc>
+      </w:tr>
+      <w:tr>
+        <w:tc>
+          <w:tcPr>
+            <w:tcW w:w="8494" w:type="dxa"/>
+            <w:gridSpan w:val="2"/>
+          </w:tcPr>
+          <w:p>
+            <w:pPr>
+              <w:rPr>
+                <w:b/>
+                <w:lang w:val="es-ES"/>
+              </w:rPr>
+            </w:pPr>
+            <w:r>
+              <w:rPr>
+                <w:b/>
+                <w:lang w:val="es-ES"/>
+              </w:rPr>
+              <w:t>Flujos alternos</w:t>
             </w:r>
           </w:p>
           <w:p>
@@ -2483,7 +4524,7 @@
                 <w:b/>
                 <w:lang w:val="es-ES"/>
               </w:rPr>
-              <w:t>Mensajes de alerta por campos incompletos o mal diligenciados</w:t>
+              <w:t>En caso, de que el cliente se retracte de elegir una pieza, el recepcionista le dará en el botón Limpiar y procederá a diligenciar nuevamente los datos del cliente.</w:t>
             </w:r>
           </w:p>
           <w:p>
@@ -2508,7 +4549,7 @@
     <w:p>
       <w:pPr>
         <w:rPr>
-          <w:lang w:val="es-ES"/>
+          <w:lang w:val="es-MX"/>
         </w:rPr>
       </w:pPr>
     </w:p>
@@ -2533,6 +4574,483 @@
         </w:rPr>
       </w:pPr>
     </w:p>
+    <w:tbl>
+      <w:tblPr>
+        <w:tblStyle w:val="Tablaconcuadrcula"/>
+        <w:tblW w:w="0" w:type="auto"/>
+        <w:tblLook w:val="01E0" w:firstRow="1" w:lastRow="1" w:firstColumn="1" w:lastColumn="1" w:noHBand="0" w:noVBand="0"/>
+      </w:tblPr>
+      <w:tblGrid>
+        <w:gridCol w:w="1761"/>
+        <w:gridCol w:w="6733"/>
+      </w:tblGrid>
+      <w:tr>
+        <w:tc>
+          <w:tcPr>
+            <w:tcW w:w="1761" w:type="dxa"/>
+          </w:tcPr>
+          <w:p>
+            <w:pPr>
+              <w:rPr>
+                <w:b/>
+                <w:lang w:val="es-ES"/>
+              </w:rPr>
+            </w:pPr>
+            <w:r>
+              <w:rPr>
+                <w:b/>
+                <w:lang w:val="es-ES"/>
+              </w:rPr>
+              <w:t>Nombre</w:t>
+            </w:r>
+          </w:p>
+        </w:tc>
+        <w:tc>
+          <w:tcPr>
+            <w:tcW w:w="6733" w:type="dxa"/>
+          </w:tcPr>
+          <w:p>
+            <w:pPr>
+              <w:rPr>
+                <w:lang w:val="es-ES"/>
+              </w:rPr>
+            </w:pPr>
+            <w:r>
+              <w:rPr>
+                <w:lang w:val="es-ES"/>
+              </w:rPr>
+              <w:t>Calcular ganancias</w:t>
+            </w:r>
+          </w:p>
+        </w:tc>
+      </w:tr>
+      <w:tr>
+        <w:tc>
+          <w:tcPr>
+            <w:tcW w:w="1761" w:type="dxa"/>
+          </w:tcPr>
+          <w:p>
+            <w:pPr>
+              <w:rPr>
+                <w:b/>
+                <w:lang w:val="es-ES"/>
+              </w:rPr>
+            </w:pPr>
+            <w:r>
+              <w:rPr>
+                <w:b/>
+                <w:lang w:val="es-ES"/>
+              </w:rPr>
+              <w:t>Descripción</w:t>
+            </w:r>
+          </w:p>
+        </w:tc>
+        <w:tc>
+          <w:tcPr>
+            <w:tcW w:w="6733" w:type="dxa"/>
+          </w:tcPr>
+          <w:p>
+            <w:pPr>
+              <w:widowControl w:val="0"/>
+              <w:jc w:val="both"/>
+              <w:rPr>
+                <w:szCs w:val="22"/>
+                <w:lang w:val="es-ES"/>
+              </w:rPr>
+            </w:pPr>
+            <w:r>
+              <w:rPr>
+                <w:szCs w:val="22"/>
+                <w:lang w:val="es-ES"/>
+              </w:rPr>
+              <w:t>Permite realizar la reservación de una pieza.</w:t>
+            </w:r>
+          </w:p>
+        </w:tc>
+      </w:tr>
+      <w:tr>
+        <w:tc>
+          <w:tcPr>
+            <w:tcW w:w="1761" w:type="dxa"/>
+          </w:tcPr>
+          <w:p>
+            <w:pPr>
+              <w:rPr>
+                <w:b/>
+                <w:lang w:val="es-ES"/>
+              </w:rPr>
+            </w:pPr>
+            <w:r>
+              <w:rPr>
+                <w:b/>
+                <w:lang w:val="es-ES"/>
+              </w:rPr>
+              <w:t>Actores</w:t>
+            </w:r>
+          </w:p>
+        </w:tc>
+        <w:tc>
+          <w:tcPr>
+            <w:tcW w:w="6733" w:type="dxa"/>
+          </w:tcPr>
+          <w:p>
+            <w:pPr>
+              <w:rPr>
+                <w:lang w:val="es-ES"/>
+              </w:rPr>
+            </w:pPr>
+            <w:r>
+              <w:rPr>
+                <w:lang w:val="es-ES"/>
+              </w:rPr>
+              <w:t>Recepcionista</w:t>
+            </w:r>
+          </w:p>
+        </w:tc>
+      </w:tr>
+      <w:tr>
+        <w:tc>
+          <w:tcPr>
+            <w:tcW w:w="1761" w:type="dxa"/>
+          </w:tcPr>
+          <w:p>
+            <w:pPr>
+              <w:rPr>
+                <w:b/>
+                <w:lang w:val="es-ES"/>
+              </w:rPr>
+            </w:pPr>
+            <w:r>
+              <w:rPr>
+                <w:b/>
+                <w:lang w:val="es-ES"/>
+              </w:rPr>
+              <w:t>Precondiciones</w:t>
+            </w:r>
+          </w:p>
+        </w:tc>
+        <w:tc>
+          <w:tcPr>
+            <w:tcW w:w="6733" w:type="dxa"/>
+          </w:tcPr>
+          <w:p>
+            <w:pPr>
+              <w:rPr>
+                <w:lang w:val="es-ES"/>
+              </w:rPr>
+            </w:pPr>
+            <w:r>
+              <w:rPr>
+                <w:lang w:val="es-ES"/>
+              </w:rPr>
+              <w:fldChar w:fldCharType="begin"/>
+            </w:r>
+            <w:r>
+              <w:rPr>
+                <w:lang w:val="es-ES"/>
+              </w:rPr>
+              <w:instrText xml:space="preserve"> SEQ CHAPTER \h \r 1</w:instrText>
+            </w:r>
+            <w:r>
+              <w:rPr>
+                <w:lang w:val="es-ES"/>
+              </w:rPr>
+              <w:fldChar w:fldCharType="end"/>
+            </w:r>
+            <w:r>
+              <w:rPr>
+                <w:lang w:val="es-ES"/>
+              </w:rPr>
+              <w:t xml:space="preserve">El actor </w:t>
+            </w:r>
+            <w:r>
+              <w:rPr>
+                <w:lang w:val="es-ES"/>
+              </w:rPr>
+              <w:t>ya ha ingresado al sistema (</w:t>
+            </w:r>
+            <w:r>
+              <w:rPr>
+                <w:lang w:val="es-ES"/>
+              </w:rPr>
+              <w:t xml:space="preserve">se ha autenticado </w:t>
+            </w:r>
+            <w:r>
+              <w:rPr>
+                <w:lang w:val="es-ES"/>
+              </w:rPr>
+              <w:t xml:space="preserve">exitosamente) y tiene disponibles las diferentes opciones que le corresponden con sus permisos </w:t>
+            </w:r>
+          </w:p>
+        </w:tc>
+      </w:tr>
+      <w:tr>
+        <w:tc>
+          <w:tcPr>
+            <w:tcW w:w="1761" w:type="dxa"/>
+          </w:tcPr>
+          <w:p>
+            <w:pPr>
+              <w:rPr>
+                <w:b/>
+                <w:lang w:val="es-ES"/>
+              </w:rPr>
+            </w:pPr>
+            <w:proofErr w:type="spellStart"/>
+            <w:r>
+              <w:rPr>
+                <w:b/>
+                <w:lang w:val="es-ES"/>
+              </w:rPr>
+              <w:t>Pos</w:t>
+            </w:r>
+            <w:proofErr w:type="spellEnd"/>
+            <w:r>
+              <w:rPr>
+                <w:b/>
+                <w:lang w:val="es-ES"/>
+              </w:rPr>
+              <w:t xml:space="preserve"> condiciones</w:t>
+            </w:r>
+          </w:p>
+        </w:tc>
+        <w:tc>
+          <w:tcPr>
+            <w:tcW w:w="6733" w:type="dxa"/>
+          </w:tcPr>
+          <w:p>
+            <w:pPr>
+              <w:rPr>
+                <w:lang w:val="es-ES"/>
+              </w:rPr>
+            </w:pPr>
+            <w:r>
+              <w:rPr>
+                <w:lang w:val="es-ES"/>
+              </w:rPr>
+              <w:t>Se ha registrado el cliente en el software</w:t>
+            </w:r>
+          </w:p>
+        </w:tc>
+      </w:tr>
+      <w:tr>
+        <w:tc>
+          <w:tcPr>
+            <w:tcW w:w="8494" w:type="dxa"/>
+            <w:gridSpan w:val="2"/>
+          </w:tcPr>
+          <w:p>
+            <w:pPr>
+              <w:rPr>
+                <w:b/>
+                <w:lang w:val="es-ES"/>
+              </w:rPr>
+            </w:pPr>
+            <w:r>
+              <w:rPr>
+                <w:b/>
+                <w:lang w:val="es-ES"/>
+              </w:rPr>
+              <w:t>Flujo normal de eventos</w:t>
+            </w:r>
+          </w:p>
+        </w:tc>
+      </w:tr>
+      <w:tr>
+        <w:tc>
+          <w:tcPr>
+            <w:tcW w:w="8494" w:type="dxa"/>
+            <w:gridSpan w:val="2"/>
+          </w:tcPr>
+          <w:p>
+            <w:pPr>
+              <w:pStyle w:val="Prrafodelista"/>
+              <w:numPr>
+                <w:ilvl w:val="0"/>
+                <w:numId w:val="2"/>
+              </w:numPr>
+              <w:rPr>
+                <w:lang w:val="es-ES"/>
+              </w:rPr>
+            </w:pPr>
+            <w:r>
+              <w:rPr>
+                <w:lang w:val="es-ES"/>
+              </w:rPr>
+              <w:t>En el módulo Consultar pieza aparece el botón Crear reservación.</w:t>
+            </w:r>
+          </w:p>
+          <w:p>
+            <w:pPr>
+              <w:pStyle w:val="Prrafodelista"/>
+              <w:numPr>
+                <w:ilvl w:val="0"/>
+                <w:numId w:val="2"/>
+              </w:numPr>
+              <w:rPr>
+                <w:lang w:val="es-ES"/>
+              </w:rPr>
+            </w:pPr>
+            <w:r>
+              <w:rPr>
+                <w:lang w:val="es-ES"/>
+              </w:rPr>
+              <w:t xml:space="preserve">El actor da </w:t>
+            </w:r>
+            <w:proofErr w:type="spellStart"/>
+            <w:proofErr w:type="gramStart"/>
+            <w:r>
+              <w:rPr>
+                <w:lang w:val="es-ES"/>
+              </w:rPr>
+              <w:t>click</w:t>
+            </w:r>
+            <w:proofErr w:type="spellEnd"/>
+            <w:proofErr w:type="gramEnd"/>
+            <w:r>
+              <w:rPr>
+                <w:lang w:val="es-ES"/>
+              </w:rPr>
+              <w:t xml:space="preserve"> en el botón Crear reservación.</w:t>
+            </w:r>
+          </w:p>
+          <w:p>
+            <w:pPr>
+              <w:pStyle w:val="Prrafodelista"/>
+              <w:numPr>
+                <w:ilvl w:val="0"/>
+                <w:numId w:val="2"/>
+              </w:numPr>
+              <w:rPr>
+                <w:lang w:val="es-ES"/>
+              </w:rPr>
+            </w:pPr>
+            <w:r>
+              <w:rPr>
+                <w:lang w:val="es-ES"/>
+              </w:rPr>
+              <w:t xml:space="preserve">El recepcionista deberá pedirle al cliente los siguientes datos: validar nuevamente el </w:t>
+            </w:r>
+            <w:proofErr w:type="gramStart"/>
+            <w:r>
+              <w:rPr>
+                <w:lang w:val="es-ES"/>
+              </w:rPr>
+              <w:t>RUT(</w:t>
+            </w:r>
+            <w:proofErr w:type="gramEnd"/>
+            <w:r>
+              <w:rPr>
+                <w:lang w:val="es-ES"/>
+              </w:rPr>
+              <w:t>requerido), llenar el campo de fecha de comienzo(requerido), número de días(requerido), y el tipo de pieza(requerido).</w:t>
+            </w:r>
+          </w:p>
+          <w:p>
+            <w:pPr>
+              <w:pStyle w:val="Prrafodelista"/>
+              <w:numPr>
+                <w:ilvl w:val="0"/>
+                <w:numId w:val="2"/>
+              </w:numPr>
+              <w:rPr>
+                <w:lang w:val="es-ES"/>
+              </w:rPr>
+            </w:pPr>
+            <w:r>
+              <w:rPr>
+                <w:lang w:val="es-ES"/>
+              </w:rPr>
+              <w:t>Una vez llenado los datos, se le dará al botón Crear y aparecerá un mensaje que dice “Reserva realizada”.</w:t>
+            </w:r>
+          </w:p>
+          <w:p>
+            <w:pPr>
+              <w:pStyle w:val="Prrafodelista"/>
+              <w:numPr>
+                <w:ilvl w:val="0"/>
+                <w:numId w:val="2"/>
+              </w:numPr>
+              <w:rPr>
+                <w:lang w:val="es-ES"/>
+              </w:rPr>
+            </w:pPr>
+            <w:r>
+              <w:rPr>
+                <w:lang w:val="es-ES"/>
+              </w:rPr>
+              <w:t>El número de la pieza se le dará al cliente, de acuerdo con la pieza elegida.</w:t>
+            </w:r>
+          </w:p>
+        </w:tc>
+      </w:tr>
+      <w:tr>
+        <w:tc>
+          <w:tcPr>
+            <w:tcW w:w="8494" w:type="dxa"/>
+            <w:gridSpan w:val="2"/>
+          </w:tcPr>
+          <w:p>
+            <w:pPr>
+              <w:rPr>
+                <w:b/>
+                <w:lang w:val="es-ES"/>
+              </w:rPr>
+            </w:pPr>
+            <w:r>
+              <w:rPr>
+                <w:b/>
+                <w:lang w:val="es-ES"/>
+              </w:rPr>
+              <w:t>Flujos alternos</w:t>
+            </w:r>
+          </w:p>
+          <w:p>
+            <w:pPr>
+              <w:pStyle w:val="Prrafodelista"/>
+              <w:numPr>
+                <w:ilvl w:val="0"/>
+                <w:numId w:val="23"/>
+              </w:numPr>
+              <w:rPr>
+                <w:b/>
+                <w:lang w:val="es-ES"/>
+              </w:rPr>
+            </w:pPr>
+            <w:r>
+              <w:rPr>
+                <w:b/>
+                <w:lang w:val="es-ES"/>
+              </w:rPr>
+              <w:t>En caso, de que el cliente se retracte de elegir una pieza, el recepcionista le dará en el botón Limpiar y procederá a diligenciar nuevamente los datos del cliente.</w:t>
+            </w:r>
+          </w:p>
+          <w:p>
+            <w:pPr>
+              <w:pStyle w:val="Prrafodelista"/>
+              <w:rPr>
+                <w:b/>
+                <w:lang w:val="es-ES"/>
+              </w:rPr>
+            </w:pPr>
+          </w:p>
+          <w:p>
+            <w:pPr>
+              <w:rPr>
+                <w:lang w:val="es-ES"/>
+              </w:rPr>
+            </w:pPr>
+          </w:p>
+        </w:tc>
+      </w:tr>
+    </w:tbl>
+    <w:p>
+      <w:pPr>
+        <w:rPr>
+          <w:lang w:val="es-MX"/>
+        </w:rPr>
+      </w:pPr>
+    </w:p>
     <w:p>
       <w:pPr>
         <w:rPr>
@@ -2544,6 +5062,491 @@
       <w:pPr>
         <w:rPr>
           <w:lang w:val="es-ES"/>
+        </w:rPr>
+      </w:pPr>
+    </w:p>
+    <w:p>
+      <w:pPr>
+        <w:rPr>
+          <w:lang w:val="es-ES"/>
+        </w:rPr>
+      </w:pPr>
+    </w:p>
+    <w:tbl>
+      <w:tblPr>
+        <w:tblStyle w:val="Tablaconcuadrcula"/>
+        <w:tblW w:w="0" w:type="auto"/>
+        <w:tblLook w:val="01E0" w:firstRow="1" w:lastRow="1" w:firstColumn="1" w:lastColumn="1" w:noHBand="0" w:noVBand="0"/>
+      </w:tblPr>
+      <w:tblGrid>
+        <w:gridCol w:w="1761"/>
+        <w:gridCol w:w="6733"/>
+      </w:tblGrid>
+      <w:tr>
+        <w:tc>
+          <w:tcPr>
+            <w:tcW w:w="1761" w:type="dxa"/>
+          </w:tcPr>
+          <w:p>
+            <w:pPr>
+              <w:rPr>
+                <w:b/>
+                <w:lang w:val="es-ES"/>
+              </w:rPr>
+            </w:pPr>
+            <w:r>
+              <w:rPr>
+                <w:b/>
+                <w:lang w:val="es-ES"/>
+              </w:rPr>
+              <w:lastRenderedPageBreak/>
+              <w:t>Nombre</w:t>
+            </w:r>
+          </w:p>
+        </w:tc>
+        <w:tc>
+          <w:tcPr>
+            <w:tcW w:w="6733" w:type="dxa"/>
+          </w:tcPr>
+          <w:p>
+            <w:pPr>
+              <w:rPr>
+                <w:lang w:val="es-ES"/>
+              </w:rPr>
+            </w:pPr>
+            <w:r>
+              <w:rPr>
+                <w:lang w:val="es-ES"/>
+              </w:rPr>
+              <w:t>Añadir pieza a listado</w:t>
+            </w:r>
+          </w:p>
+        </w:tc>
+      </w:tr>
+      <w:tr>
+        <w:tc>
+          <w:tcPr>
+            <w:tcW w:w="1761" w:type="dxa"/>
+          </w:tcPr>
+          <w:p>
+            <w:pPr>
+              <w:rPr>
+                <w:b/>
+                <w:lang w:val="es-ES"/>
+              </w:rPr>
+            </w:pPr>
+            <w:r>
+              <w:rPr>
+                <w:b/>
+                <w:lang w:val="es-ES"/>
+              </w:rPr>
+              <w:t>Descripción</w:t>
+            </w:r>
+          </w:p>
+        </w:tc>
+        <w:tc>
+          <w:tcPr>
+            <w:tcW w:w="6733" w:type="dxa"/>
+          </w:tcPr>
+          <w:p>
+            <w:pPr>
+              <w:widowControl w:val="0"/>
+              <w:jc w:val="both"/>
+              <w:rPr>
+                <w:szCs w:val="22"/>
+                <w:lang w:val="es-ES"/>
+              </w:rPr>
+            </w:pPr>
+            <w:r>
+              <w:rPr>
+                <w:szCs w:val="22"/>
+                <w:lang w:val="es-ES"/>
+              </w:rPr>
+              <w:t>Permite realizar la reservación de una pieza.</w:t>
+            </w:r>
+          </w:p>
+        </w:tc>
+      </w:tr>
+      <w:tr>
+        <w:tc>
+          <w:tcPr>
+            <w:tcW w:w="1761" w:type="dxa"/>
+          </w:tcPr>
+          <w:p>
+            <w:pPr>
+              <w:rPr>
+                <w:b/>
+                <w:lang w:val="es-ES"/>
+              </w:rPr>
+            </w:pPr>
+            <w:r>
+              <w:rPr>
+                <w:b/>
+                <w:lang w:val="es-ES"/>
+              </w:rPr>
+              <w:t>Actores</w:t>
+            </w:r>
+          </w:p>
+        </w:tc>
+        <w:tc>
+          <w:tcPr>
+            <w:tcW w:w="6733" w:type="dxa"/>
+          </w:tcPr>
+          <w:p>
+            <w:pPr>
+              <w:rPr>
+                <w:lang w:val="es-ES"/>
+              </w:rPr>
+            </w:pPr>
+            <w:r>
+              <w:rPr>
+                <w:lang w:val="es-ES"/>
+              </w:rPr>
+              <w:t>Recepcionista</w:t>
+            </w:r>
+          </w:p>
+        </w:tc>
+      </w:tr>
+      <w:tr>
+        <w:tc>
+          <w:tcPr>
+            <w:tcW w:w="1761" w:type="dxa"/>
+          </w:tcPr>
+          <w:p>
+            <w:pPr>
+              <w:rPr>
+                <w:b/>
+                <w:lang w:val="es-ES"/>
+              </w:rPr>
+            </w:pPr>
+            <w:r>
+              <w:rPr>
+                <w:b/>
+                <w:lang w:val="es-ES"/>
+              </w:rPr>
+              <w:t>Precondiciones</w:t>
+            </w:r>
+          </w:p>
+        </w:tc>
+        <w:tc>
+          <w:tcPr>
+            <w:tcW w:w="6733" w:type="dxa"/>
+          </w:tcPr>
+          <w:p>
+            <w:pPr>
+              <w:rPr>
+                <w:lang w:val="es-ES"/>
+              </w:rPr>
+            </w:pPr>
+            <w:r>
+              <w:rPr>
+                <w:lang w:val="es-ES"/>
+              </w:rPr>
+              <w:fldChar w:fldCharType="begin"/>
+            </w:r>
+            <w:r>
+              <w:rPr>
+                <w:lang w:val="es-ES"/>
+              </w:rPr>
+              <w:instrText xml:space="preserve"> SEQ CHAPTER \h \r 1</w:instrText>
+            </w:r>
+            <w:r>
+              <w:rPr>
+                <w:lang w:val="es-ES"/>
+              </w:rPr>
+              <w:fldChar w:fldCharType="end"/>
+            </w:r>
+            <w:r>
+              <w:rPr>
+                <w:lang w:val="es-ES"/>
+              </w:rPr>
+              <w:t xml:space="preserve">El actor </w:t>
+            </w:r>
+            <w:r>
+              <w:rPr>
+                <w:lang w:val="es-ES"/>
+              </w:rPr>
+              <w:t>ya ha ingresado al sistema (</w:t>
+            </w:r>
+            <w:r>
+              <w:rPr>
+                <w:lang w:val="es-ES"/>
+              </w:rPr>
+              <w:t xml:space="preserve">se ha autenticado </w:t>
+            </w:r>
+            <w:r>
+              <w:rPr>
+                <w:lang w:val="es-ES"/>
+              </w:rPr>
+              <w:t xml:space="preserve">exitosamente) y tiene disponibles las diferentes opciones que le corresponden con sus permisos </w:t>
+            </w:r>
+          </w:p>
+        </w:tc>
+      </w:tr>
+      <w:tr>
+        <w:tc>
+          <w:tcPr>
+            <w:tcW w:w="1761" w:type="dxa"/>
+          </w:tcPr>
+          <w:p>
+            <w:pPr>
+              <w:rPr>
+                <w:b/>
+                <w:lang w:val="es-ES"/>
+              </w:rPr>
+            </w:pPr>
+            <w:proofErr w:type="spellStart"/>
+            <w:r>
+              <w:rPr>
+                <w:b/>
+                <w:lang w:val="es-ES"/>
+              </w:rPr>
+              <w:t>Pos</w:t>
+            </w:r>
+            <w:proofErr w:type="spellEnd"/>
+            <w:r>
+              <w:rPr>
+                <w:b/>
+                <w:lang w:val="es-ES"/>
+              </w:rPr>
+              <w:t xml:space="preserve"> condiciones</w:t>
+            </w:r>
+          </w:p>
+        </w:tc>
+        <w:tc>
+          <w:tcPr>
+            <w:tcW w:w="6733" w:type="dxa"/>
+          </w:tcPr>
+          <w:p>
+            <w:pPr>
+              <w:rPr>
+                <w:lang w:val="es-ES"/>
+              </w:rPr>
+            </w:pPr>
+            <w:r>
+              <w:rPr>
+                <w:lang w:val="es-ES"/>
+              </w:rPr>
+              <w:t>Se ha registrado el cliente en el software</w:t>
+            </w:r>
+          </w:p>
+        </w:tc>
+      </w:tr>
+      <w:tr>
+        <w:tc>
+          <w:tcPr>
+            <w:tcW w:w="8494" w:type="dxa"/>
+            <w:gridSpan w:val="2"/>
+          </w:tcPr>
+          <w:p>
+            <w:pPr>
+              <w:rPr>
+                <w:b/>
+                <w:lang w:val="es-ES"/>
+              </w:rPr>
+            </w:pPr>
+            <w:r>
+              <w:rPr>
+                <w:b/>
+                <w:lang w:val="es-ES"/>
+              </w:rPr>
+              <w:t>Flujo normal de eventos</w:t>
+            </w:r>
+          </w:p>
+        </w:tc>
+      </w:tr>
+      <w:tr>
+        <w:tc>
+          <w:tcPr>
+            <w:tcW w:w="8494" w:type="dxa"/>
+            <w:gridSpan w:val="2"/>
+          </w:tcPr>
+          <w:p>
+            <w:pPr>
+              <w:pStyle w:val="Prrafodelista"/>
+              <w:numPr>
+                <w:ilvl w:val="0"/>
+                <w:numId w:val="2"/>
+              </w:numPr>
+              <w:rPr>
+                <w:lang w:val="es-ES"/>
+              </w:rPr>
+            </w:pPr>
+            <w:r>
+              <w:rPr>
+                <w:lang w:val="es-ES"/>
+              </w:rPr>
+              <w:t>En el módulo Consultar pieza aparece el botón Crear reservación.</w:t>
+            </w:r>
+          </w:p>
+          <w:p>
+            <w:pPr>
+              <w:pStyle w:val="Prrafodelista"/>
+              <w:numPr>
+                <w:ilvl w:val="0"/>
+                <w:numId w:val="2"/>
+              </w:numPr>
+              <w:rPr>
+                <w:lang w:val="es-ES"/>
+              </w:rPr>
+            </w:pPr>
+            <w:r>
+              <w:rPr>
+                <w:lang w:val="es-ES"/>
+              </w:rPr>
+              <w:t xml:space="preserve">El actor da </w:t>
+            </w:r>
+            <w:proofErr w:type="spellStart"/>
+            <w:proofErr w:type="gramStart"/>
+            <w:r>
+              <w:rPr>
+                <w:lang w:val="es-ES"/>
+              </w:rPr>
+              <w:t>click</w:t>
+            </w:r>
+            <w:proofErr w:type="spellEnd"/>
+            <w:proofErr w:type="gramEnd"/>
+            <w:r>
+              <w:rPr>
+                <w:lang w:val="es-ES"/>
+              </w:rPr>
+              <w:t xml:space="preserve"> en el botón Crear reservación.</w:t>
+            </w:r>
+          </w:p>
+          <w:p>
+            <w:pPr>
+              <w:pStyle w:val="Prrafodelista"/>
+              <w:numPr>
+                <w:ilvl w:val="0"/>
+                <w:numId w:val="2"/>
+              </w:numPr>
+              <w:rPr>
+                <w:lang w:val="es-ES"/>
+              </w:rPr>
+            </w:pPr>
+            <w:r>
+              <w:rPr>
+                <w:lang w:val="es-ES"/>
+              </w:rPr>
+              <w:t xml:space="preserve">El recepcionista deberá pedirle al cliente los siguientes datos: validar nuevamente el </w:t>
+            </w:r>
+            <w:proofErr w:type="gramStart"/>
+            <w:r>
+              <w:rPr>
+                <w:lang w:val="es-ES"/>
+              </w:rPr>
+              <w:t>RUT(</w:t>
+            </w:r>
+            <w:proofErr w:type="gramEnd"/>
+            <w:r>
+              <w:rPr>
+                <w:lang w:val="es-ES"/>
+              </w:rPr>
+              <w:t>requerido), llenar el campo de fecha de comienzo(requerido), número de días(requerido), y el tipo de pieza(requerido).</w:t>
+            </w:r>
+          </w:p>
+          <w:p>
+            <w:pPr>
+              <w:pStyle w:val="Prrafodelista"/>
+              <w:numPr>
+                <w:ilvl w:val="0"/>
+                <w:numId w:val="2"/>
+              </w:numPr>
+              <w:rPr>
+                <w:lang w:val="es-ES"/>
+              </w:rPr>
+            </w:pPr>
+            <w:r>
+              <w:rPr>
+                <w:lang w:val="es-ES"/>
+              </w:rPr>
+              <w:t>Una vez llenado los datos, se le dará al botón Crear y aparecerá un mensaje que dice “Reserva realizada”.</w:t>
+            </w:r>
+          </w:p>
+          <w:p>
+            <w:pPr>
+              <w:pStyle w:val="Prrafodelista"/>
+              <w:numPr>
+                <w:ilvl w:val="0"/>
+                <w:numId w:val="2"/>
+              </w:numPr>
+              <w:rPr>
+                <w:lang w:val="es-ES"/>
+              </w:rPr>
+            </w:pPr>
+            <w:r>
+              <w:rPr>
+                <w:lang w:val="es-ES"/>
+              </w:rPr>
+              <w:t>El número de la pieza se le dará al cliente, de acuerdo con la pieza elegida.</w:t>
+            </w:r>
+          </w:p>
+        </w:tc>
+      </w:tr>
+      <w:tr>
+        <w:tc>
+          <w:tcPr>
+            <w:tcW w:w="8494" w:type="dxa"/>
+            <w:gridSpan w:val="2"/>
+          </w:tcPr>
+          <w:p>
+            <w:pPr>
+              <w:rPr>
+                <w:b/>
+                <w:lang w:val="es-ES"/>
+              </w:rPr>
+            </w:pPr>
+            <w:r>
+              <w:rPr>
+                <w:b/>
+                <w:lang w:val="es-ES"/>
+              </w:rPr>
+              <w:t>Flujos alternos</w:t>
+            </w:r>
+          </w:p>
+          <w:p>
+            <w:pPr>
+              <w:pStyle w:val="Prrafodelista"/>
+              <w:numPr>
+                <w:ilvl w:val="0"/>
+                <w:numId w:val="23"/>
+              </w:numPr>
+              <w:rPr>
+                <w:b/>
+                <w:lang w:val="es-ES"/>
+              </w:rPr>
+            </w:pPr>
+            <w:r>
+              <w:rPr>
+                <w:b/>
+                <w:lang w:val="es-ES"/>
+              </w:rPr>
+              <w:t>En caso, de que el cliente se retracte de elegir una pieza, el recepcionista le dará en el botón Limpiar y procederá a diligenciar nuevamente los datos del cliente.</w:t>
+            </w:r>
+          </w:p>
+          <w:p>
+            <w:pPr>
+              <w:pStyle w:val="Prrafodelista"/>
+              <w:rPr>
+                <w:b/>
+                <w:lang w:val="es-ES"/>
+              </w:rPr>
+            </w:pPr>
+          </w:p>
+          <w:p>
+            <w:pPr>
+              <w:rPr>
+                <w:lang w:val="es-ES"/>
+              </w:rPr>
+            </w:pPr>
+          </w:p>
+        </w:tc>
+      </w:tr>
+    </w:tbl>
+    <w:p>
+      <w:pPr>
+        <w:rPr>
+          <w:lang w:val="es-MX"/>
         </w:rPr>
       </w:pPr>
     </w:p>
@@ -2567,7 +5570,7 @@
 </file>
 
 <file path=word/numbering.xml><?xml version="1.0" encoding="utf-8"?>
-<w:numbering xmlns:wpc="http://schemas.microsoft.com/office/word/2010/wordprocessingCanvas" xmlns:cx="http://schemas.microsoft.com/office/drawing/2014/chartex" xmlns:cx1="http://schemas.microsoft.com/office/drawing/2015/9/8/chartex" xmlns:cx2="http://schemas.microsoft.com/office/drawing/2015/10/21/chartex" xmlns:cx3="http://schemas.microsoft.com/office/drawing/2016/5/9/chartex" xmlns:cx4="http://schemas.microsoft.com/office/drawing/2016/5/10/chartex" xmlns:cx5="http://schemas.microsoft.com/office/drawing/2016/5/11/chartex" xmlns:cx6="http://schemas.microsoft.com/office/drawing/2016/5/12/chartex" xmlns:cx7="http://schemas.microsoft.com/office/drawing/2016/5/13/chartex" xmlns:cx8="http://schemas.microsoft.com/office/drawing/2016/5/14/chartex" xmlns:mc="http://schemas.openxmlformats.org/markup-compatibility/2006" xmlns:aink="http://schemas.microsoft.com/office/drawing/2016/ink" xmlns:am3d="http://schemas.microsoft.com/office/drawing/2017/model3d" xmlns:o="urn:schemas-microsoft-com:office:office" xmlns:r="http://schemas.openxmlformats.org/officeDocument/2006/relationships" xmlns:m="http://schemas.openxmlformats.org/officeDocument/2006/math" xmlns:v="urn:schemas-microsoft-com:vml" xmlns:wp14="http://schemas.microsoft.com/office/word/2010/wordprocessingDrawing" xmlns:wp="http://schemas.openxmlformats.org/drawingml/2006/wordprocessingDrawing" xmlns:w10="urn:schemas-microsoft-com:office:word" xmlns:w="http://schemas.openxmlformats.org/wordprocessingml/2006/main" xmlns:w14="http://schemas.microsoft.com/office/word/2010/wordml" xmlns:w15="http://schemas.microsoft.com/office/word/2012/wordml" xmlns:w16cid="http://schemas.microsoft.com/office/word/2016/wordml/cid" xmlns:w16se="http://schemas.microsoft.com/office/word/2015/wordml/symex" xmlns:wpg="http://schemas.microsoft.com/office/word/2010/wordprocessingGroup" xmlns:wpi="http://schemas.microsoft.com/office/word/2010/wordprocessingInk" xmlns:wne="http://schemas.microsoft.com/office/word/2006/wordml" xmlns:wps="http://schemas.microsoft.com/office/word/2010/wordprocessingShape" mc:Ignorable="w14 w15 w16se w16cid wp14">
+<w:numbering xmlns:wpc="http://schemas.microsoft.com/office/word/2010/wordprocessingCanvas" xmlns:cx="http://schemas.microsoft.com/office/drawing/2014/chartex" xmlns:cx1="http://schemas.microsoft.com/office/drawing/2015/9/8/chartex" xmlns:cx2="http://schemas.microsoft.com/office/drawing/2015/10/21/chartex" xmlns:cx3="http://schemas.microsoft.com/office/drawing/2016/5/9/chartex" xmlns:cx4="http://schemas.microsoft.com/office/drawing/2016/5/10/chartex" xmlns:cx5="http://schemas.microsoft.com/office/drawing/2016/5/11/chartex" xmlns:cx6="http://schemas.microsoft.com/office/drawing/2016/5/12/chartex" xmlns:cx7="http://schemas.microsoft.com/office/drawing/2016/5/13/chartex" xmlns:cx8="http://schemas.microsoft.com/office/drawing/2016/5/14/chartex" xmlns:mc="http://schemas.openxmlformats.org/markup-compatibility/2006" xmlns:aink="http://schemas.microsoft.com/office/drawing/2016/ink" xmlns:am3d="http://schemas.microsoft.com/office/drawing/2017/model3d" xmlns:o="urn:schemas-microsoft-com:office:office" xmlns:oel="http://schemas.microsoft.com/office/2019/extlst" xmlns:r="http://schemas.openxmlformats.org/officeDocument/2006/relationships" xmlns:m="http://schemas.openxmlformats.org/officeDocument/2006/math" xmlns:v="urn:schemas-microsoft-com:vml" xmlns:wp14="http://schemas.microsoft.com/office/word/2010/wordprocessingDrawing" xmlns:wp="http://schemas.openxmlformats.org/drawingml/2006/wordprocessingDrawing" xmlns:w10="urn:schemas-microsoft-com:office:word" xmlns:w="http://schemas.openxmlformats.org/wordprocessingml/2006/main" xmlns:w14="http://schemas.microsoft.com/office/word/2010/wordml" xmlns:w15="http://schemas.microsoft.com/office/word/2012/wordml" xmlns:w16cex="http://schemas.microsoft.com/office/word/2018/wordml/cex" xmlns:w16cid="http://schemas.microsoft.com/office/word/2016/wordml/cid" xmlns:w16="http://schemas.microsoft.com/office/word/2018/wordml" xmlns:w16du="http://schemas.microsoft.com/office/word/2023/wordml/word16du" xmlns:w16sdtdh="http://schemas.microsoft.com/office/word/2020/wordml/sdtdatahash" xmlns:w16se="http://schemas.microsoft.com/office/word/2015/wordml/symex" xmlns:wpg="http://schemas.microsoft.com/office/word/2010/wordprocessingGroup" xmlns:wpi="http://schemas.microsoft.com/office/word/2010/wordprocessingInk" xmlns:wne="http://schemas.microsoft.com/office/word/2006/wordml" xmlns:wps="http://schemas.microsoft.com/office/word/2010/wordprocessingShape" mc:Ignorable="w14 w15 w16se w16cid w16 w16cex w16sdtdh w16du wp14">
   <w:abstractNum w:abstractNumId="0" w15:restartNumberingAfterBreak="0">
     <w:nsid w:val="01C763DB"/>
     <w:multiLevelType w:val="hybridMultilevel"/>
@@ -3886,6 +6889,95 @@
     </w:lvl>
   </w:abstractNum>
   <w:abstractNum w:abstractNumId="15" w15:restartNumberingAfterBreak="0">
+    <w:nsid w:val="4EAC4F38"/>
+    <w:multiLevelType w:val="hybridMultilevel"/>
+    <w:tmpl w:val="081A503A"/>
+    <w:lvl w:ilvl="0" w:tplc="FFFFFFFF">
+      <w:start w:val="1"/>
+      <w:numFmt w:val="decimal"/>
+      <w:lvlText w:val="%1."/>
+      <w:lvlJc w:val="left"/>
+      <w:pPr>
+        <w:ind w:left="720" w:hanging="360"/>
+      </w:pPr>
+      <w:rPr>
+        <w:rFonts w:hint="default"/>
+      </w:rPr>
+    </w:lvl>
+    <w:lvl w:ilvl="1" w:tplc="FFFFFFFF" w:tentative="1">
+      <w:start w:val="1"/>
+      <w:numFmt w:val="lowerLetter"/>
+      <w:lvlText w:val="%2."/>
+      <w:lvlJc w:val="left"/>
+      <w:pPr>
+        <w:ind w:left="1440" w:hanging="360"/>
+      </w:pPr>
+    </w:lvl>
+    <w:lvl w:ilvl="2" w:tplc="FFFFFFFF" w:tentative="1">
+      <w:start w:val="1"/>
+      <w:numFmt w:val="lowerRoman"/>
+      <w:lvlText w:val="%3."/>
+      <w:lvlJc w:val="right"/>
+      <w:pPr>
+        <w:ind w:left="2160" w:hanging="180"/>
+      </w:pPr>
+    </w:lvl>
+    <w:lvl w:ilvl="3" w:tplc="FFFFFFFF" w:tentative="1">
+      <w:start w:val="1"/>
+      <w:numFmt w:val="decimal"/>
+      <w:lvlText w:val="%4."/>
+      <w:lvlJc w:val="left"/>
+      <w:pPr>
+        <w:ind w:left="2880" w:hanging="360"/>
+      </w:pPr>
+    </w:lvl>
+    <w:lvl w:ilvl="4" w:tplc="FFFFFFFF" w:tentative="1">
+      <w:start w:val="1"/>
+      <w:numFmt w:val="lowerLetter"/>
+      <w:lvlText w:val="%5."/>
+      <w:lvlJc w:val="left"/>
+      <w:pPr>
+        <w:ind w:left="3600" w:hanging="360"/>
+      </w:pPr>
+    </w:lvl>
+    <w:lvl w:ilvl="5" w:tplc="FFFFFFFF" w:tentative="1">
+      <w:start w:val="1"/>
+      <w:numFmt w:val="lowerRoman"/>
+      <w:lvlText w:val="%6."/>
+      <w:lvlJc w:val="right"/>
+      <w:pPr>
+        <w:ind w:left="4320" w:hanging="180"/>
+      </w:pPr>
+    </w:lvl>
+    <w:lvl w:ilvl="6" w:tplc="FFFFFFFF" w:tentative="1">
+      <w:start w:val="1"/>
+      <w:numFmt w:val="decimal"/>
+      <w:lvlText w:val="%7."/>
+      <w:lvlJc w:val="left"/>
+      <w:pPr>
+        <w:ind w:left="5040" w:hanging="360"/>
+      </w:pPr>
+    </w:lvl>
+    <w:lvl w:ilvl="7" w:tplc="FFFFFFFF" w:tentative="1">
+      <w:start w:val="1"/>
+      <w:numFmt w:val="lowerLetter"/>
+      <w:lvlText w:val="%8."/>
+      <w:lvlJc w:val="left"/>
+      <w:pPr>
+        <w:ind w:left="5760" w:hanging="360"/>
+      </w:pPr>
+    </w:lvl>
+    <w:lvl w:ilvl="8" w:tplc="FFFFFFFF" w:tentative="1">
+      <w:start w:val="1"/>
+      <w:numFmt w:val="lowerRoman"/>
+      <w:lvlText w:val="%9."/>
+      <w:lvlJc w:val="right"/>
+      <w:pPr>
+        <w:ind w:left="6480" w:hanging="180"/>
+      </w:pPr>
+    </w:lvl>
+  </w:abstractNum>
+  <w:abstractNum w:abstractNumId="16" w15:restartNumberingAfterBreak="0">
     <w:nsid w:val="4F510C8C"/>
     <w:multiLevelType w:val="hybridMultilevel"/>
     <w:tmpl w:val="15967F4C"/>
@@ -3974,7 +7066,7 @@
       </w:pPr>
     </w:lvl>
   </w:abstractNum>
-  <w:abstractNum w:abstractNumId="16" w15:restartNumberingAfterBreak="0">
+  <w:abstractNum w:abstractNumId="17" w15:restartNumberingAfterBreak="0">
     <w:nsid w:val="511A2ADE"/>
     <w:multiLevelType w:val="hybridMultilevel"/>
     <w:tmpl w:val="96EC89AC"/>
@@ -4063,7 +7155,7 @@
       </w:pPr>
     </w:lvl>
   </w:abstractNum>
-  <w:abstractNum w:abstractNumId="17" w15:restartNumberingAfterBreak="0">
+  <w:abstractNum w:abstractNumId="18" w15:restartNumberingAfterBreak="0">
     <w:nsid w:val="5570614B"/>
     <w:multiLevelType w:val="hybridMultilevel"/>
     <w:tmpl w:val="9954D440"/>
@@ -4152,7 +7244,7 @@
       </w:pPr>
     </w:lvl>
   </w:abstractNum>
-  <w:abstractNum w:abstractNumId="18" w15:restartNumberingAfterBreak="0">
+  <w:abstractNum w:abstractNumId="19" w15:restartNumberingAfterBreak="0">
     <w:nsid w:val="56E304DD"/>
     <w:multiLevelType w:val="hybridMultilevel"/>
     <w:tmpl w:val="32649986"/>
@@ -4238,7 +7330,7 @@
       </w:pPr>
     </w:lvl>
   </w:abstractNum>
-  <w:abstractNum w:abstractNumId="19" w15:restartNumberingAfterBreak="0">
+  <w:abstractNum w:abstractNumId="20" w15:restartNumberingAfterBreak="0">
     <w:nsid w:val="64876DD0"/>
     <w:multiLevelType w:val="hybridMultilevel"/>
     <w:tmpl w:val="9954D440"/>
@@ -4327,7 +7419,96 @@
       </w:pPr>
     </w:lvl>
   </w:abstractNum>
-  <w:abstractNum w:abstractNumId="20" w15:restartNumberingAfterBreak="0">
+  <w:abstractNum w:abstractNumId="21" w15:restartNumberingAfterBreak="0">
+    <w:nsid w:val="64CD5917"/>
+    <w:multiLevelType w:val="hybridMultilevel"/>
+    <w:tmpl w:val="081A503A"/>
+    <w:lvl w:ilvl="0" w:tplc="FFFFFFFF">
+      <w:start w:val="1"/>
+      <w:numFmt w:val="decimal"/>
+      <w:lvlText w:val="%1."/>
+      <w:lvlJc w:val="left"/>
+      <w:pPr>
+        <w:ind w:left="720" w:hanging="360"/>
+      </w:pPr>
+      <w:rPr>
+        <w:rFonts w:hint="default"/>
+      </w:rPr>
+    </w:lvl>
+    <w:lvl w:ilvl="1" w:tplc="FFFFFFFF" w:tentative="1">
+      <w:start w:val="1"/>
+      <w:numFmt w:val="lowerLetter"/>
+      <w:lvlText w:val="%2."/>
+      <w:lvlJc w:val="left"/>
+      <w:pPr>
+        <w:ind w:left="1440" w:hanging="360"/>
+      </w:pPr>
+    </w:lvl>
+    <w:lvl w:ilvl="2" w:tplc="FFFFFFFF" w:tentative="1">
+      <w:start w:val="1"/>
+      <w:numFmt w:val="lowerRoman"/>
+      <w:lvlText w:val="%3."/>
+      <w:lvlJc w:val="right"/>
+      <w:pPr>
+        <w:ind w:left="2160" w:hanging="180"/>
+      </w:pPr>
+    </w:lvl>
+    <w:lvl w:ilvl="3" w:tplc="FFFFFFFF" w:tentative="1">
+      <w:start w:val="1"/>
+      <w:numFmt w:val="decimal"/>
+      <w:lvlText w:val="%4."/>
+      <w:lvlJc w:val="left"/>
+      <w:pPr>
+        <w:ind w:left="2880" w:hanging="360"/>
+      </w:pPr>
+    </w:lvl>
+    <w:lvl w:ilvl="4" w:tplc="FFFFFFFF" w:tentative="1">
+      <w:start w:val="1"/>
+      <w:numFmt w:val="lowerLetter"/>
+      <w:lvlText w:val="%5."/>
+      <w:lvlJc w:val="left"/>
+      <w:pPr>
+        <w:ind w:left="3600" w:hanging="360"/>
+      </w:pPr>
+    </w:lvl>
+    <w:lvl w:ilvl="5" w:tplc="FFFFFFFF" w:tentative="1">
+      <w:start w:val="1"/>
+      <w:numFmt w:val="lowerRoman"/>
+      <w:lvlText w:val="%6."/>
+      <w:lvlJc w:val="right"/>
+      <w:pPr>
+        <w:ind w:left="4320" w:hanging="180"/>
+      </w:pPr>
+    </w:lvl>
+    <w:lvl w:ilvl="6" w:tplc="FFFFFFFF" w:tentative="1">
+      <w:start w:val="1"/>
+      <w:numFmt w:val="decimal"/>
+      <w:lvlText w:val="%7."/>
+      <w:lvlJc w:val="left"/>
+      <w:pPr>
+        <w:ind w:left="5040" w:hanging="360"/>
+      </w:pPr>
+    </w:lvl>
+    <w:lvl w:ilvl="7" w:tplc="FFFFFFFF" w:tentative="1">
+      <w:start w:val="1"/>
+      <w:numFmt w:val="lowerLetter"/>
+      <w:lvlText w:val="%8."/>
+      <w:lvlJc w:val="left"/>
+      <w:pPr>
+        <w:ind w:left="5760" w:hanging="360"/>
+      </w:pPr>
+    </w:lvl>
+    <w:lvl w:ilvl="8" w:tplc="FFFFFFFF" w:tentative="1">
+      <w:start w:val="1"/>
+      <w:numFmt w:val="lowerRoman"/>
+      <w:lvlText w:val="%9."/>
+      <w:lvlJc w:val="right"/>
+      <w:pPr>
+        <w:ind w:left="6480" w:hanging="180"/>
+      </w:pPr>
+    </w:lvl>
+  </w:abstractNum>
+  <w:abstractNum w:abstractNumId="22" w15:restartNumberingAfterBreak="0">
     <w:nsid w:val="78325562"/>
     <w:multiLevelType w:val="hybridMultilevel"/>
     <w:tmpl w:val="EE96A36A"/>
@@ -4416,7 +7597,7 @@
       </w:pPr>
     </w:lvl>
   </w:abstractNum>
-  <w:abstractNum w:abstractNumId="21" w15:restartNumberingAfterBreak="0">
+  <w:abstractNum w:abstractNumId="23" w15:restartNumberingAfterBreak="0">
     <w:nsid w:val="7BE96E47"/>
     <w:multiLevelType w:val="hybridMultilevel"/>
     <w:tmpl w:val="7428AE7C"/>
@@ -4556,7 +7737,7 @@
       </w:rPr>
     </w:lvl>
   </w:abstractNum>
-  <w:abstractNum w:abstractNumId="22" w15:restartNumberingAfterBreak="0">
+  <w:abstractNum w:abstractNumId="24" w15:restartNumberingAfterBreak="0">
     <w:nsid w:val="7E3057F8"/>
     <w:multiLevelType w:val="multilevel"/>
     <w:tmpl w:val="336878D6"/>
@@ -4705,80 +7886,86 @@
       </w:rPr>
     </w:lvl>
   </w:abstractNum>
-  <w:num w:numId="1">
-    <w:abstractNumId w:val="21"/>
+  <w:num w:numId="1" w16cid:durableId="1359351836">
+    <w:abstractNumId w:val="23"/>
   </w:num>
-  <w:num w:numId="2">
+  <w:num w:numId="2" w16cid:durableId="1686906479">
     <w:abstractNumId w:val="8"/>
   </w:num>
-  <w:num w:numId="3">
+  <w:num w:numId="3" w16cid:durableId="392896306">
+    <w:abstractNumId w:val="16"/>
+  </w:num>
+  <w:num w:numId="4" w16cid:durableId="329530653">
+    <w:abstractNumId w:val="11"/>
+  </w:num>
+  <w:num w:numId="5" w16cid:durableId="57556392">
+    <w:abstractNumId w:val="7"/>
+  </w:num>
+  <w:num w:numId="6" w16cid:durableId="1988319848">
+    <w:abstractNumId w:val="20"/>
+  </w:num>
+  <w:num w:numId="7" w16cid:durableId="573130494">
+    <w:abstractNumId w:val="4"/>
+  </w:num>
+  <w:num w:numId="8" w16cid:durableId="992098319">
+    <w:abstractNumId w:val="18"/>
+  </w:num>
+  <w:num w:numId="9" w16cid:durableId="1167591465">
+    <w:abstractNumId w:val="24"/>
+  </w:num>
+  <w:num w:numId="10" w16cid:durableId="1603151483">
+    <w:abstractNumId w:val="14"/>
+  </w:num>
+  <w:num w:numId="11" w16cid:durableId="2053996101">
+    <w:abstractNumId w:val="2"/>
+  </w:num>
+  <w:num w:numId="12" w16cid:durableId="1581257514">
+    <w:abstractNumId w:val="0"/>
+  </w:num>
+  <w:num w:numId="13" w16cid:durableId="484400264">
+    <w:abstractNumId w:val="1"/>
+  </w:num>
+  <w:num w:numId="14" w16cid:durableId="1117914252">
+    <w:abstractNumId w:val="22"/>
+  </w:num>
+  <w:num w:numId="15" w16cid:durableId="455609470">
+    <w:abstractNumId w:val="17"/>
+  </w:num>
+  <w:num w:numId="16" w16cid:durableId="1115952953">
+    <w:abstractNumId w:val="6"/>
+  </w:num>
+  <w:num w:numId="17" w16cid:durableId="582297554">
+    <w:abstractNumId w:val="10"/>
+  </w:num>
+  <w:num w:numId="18" w16cid:durableId="1829634214">
+    <w:abstractNumId w:val="3"/>
+  </w:num>
+  <w:num w:numId="19" w16cid:durableId="1928997753">
+    <w:abstractNumId w:val="9"/>
+  </w:num>
+  <w:num w:numId="20" w16cid:durableId="360866112">
+    <w:abstractNumId w:val="13"/>
+  </w:num>
+  <w:num w:numId="21" w16cid:durableId="988292047">
+    <w:abstractNumId w:val="12"/>
+  </w:num>
+  <w:num w:numId="22" w16cid:durableId="701131562">
+    <w:abstractNumId w:val="19"/>
+  </w:num>
+  <w:num w:numId="23" w16cid:durableId="1806704559">
+    <w:abstractNumId w:val="5"/>
+  </w:num>
+  <w:num w:numId="24" w16cid:durableId="1684241118">
     <w:abstractNumId w:val="15"/>
   </w:num>
-  <w:num w:numId="4">
-    <w:abstractNumId w:val="11"/>
-  </w:num>
-  <w:num w:numId="5">
-    <w:abstractNumId w:val="7"/>
-  </w:num>
-  <w:num w:numId="6">
-    <w:abstractNumId w:val="19"/>
-  </w:num>
-  <w:num w:numId="7">
-    <w:abstractNumId w:val="4"/>
-  </w:num>
-  <w:num w:numId="8">
-    <w:abstractNumId w:val="17"/>
-  </w:num>
-  <w:num w:numId="9">
-    <w:abstractNumId w:val="22"/>
-  </w:num>
-  <w:num w:numId="10">
-    <w:abstractNumId w:val="14"/>
-  </w:num>
-  <w:num w:numId="11">
-    <w:abstractNumId w:val="2"/>
-  </w:num>
-  <w:num w:numId="12">
-    <w:abstractNumId w:val="0"/>
-  </w:num>
-  <w:num w:numId="13">
-    <w:abstractNumId w:val="1"/>
-  </w:num>
-  <w:num w:numId="14">
-    <w:abstractNumId w:val="20"/>
-  </w:num>
-  <w:num w:numId="15">
-    <w:abstractNumId w:val="16"/>
-  </w:num>
-  <w:num w:numId="16">
-    <w:abstractNumId w:val="6"/>
-  </w:num>
-  <w:num w:numId="17">
-    <w:abstractNumId w:val="10"/>
-  </w:num>
-  <w:num w:numId="18">
-    <w:abstractNumId w:val="3"/>
-  </w:num>
-  <w:num w:numId="19">
-    <w:abstractNumId w:val="9"/>
-  </w:num>
-  <w:num w:numId="20">
-    <w:abstractNumId w:val="13"/>
-  </w:num>
-  <w:num w:numId="21">
-    <w:abstractNumId w:val="12"/>
-  </w:num>
-  <w:num w:numId="22">
-    <w:abstractNumId w:val="18"/>
-  </w:num>
-  <w:num w:numId="23">
-    <w:abstractNumId w:val="5"/>
+  <w:num w:numId="25" w16cid:durableId="2109420627">
+    <w:abstractNumId w:val="21"/>
   </w:num>
 </w:numbering>
 </file>
 
 <file path=word/styles.xml><?xml version="1.0" encoding="utf-8"?>
-<w:styles xmlns:mc="http://schemas.openxmlformats.org/markup-compatibility/2006" xmlns:r="http://schemas.openxmlformats.org/officeDocument/2006/relationships" xmlns:w="http://schemas.openxmlformats.org/wordprocessingml/2006/main" xmlns:w14="http://schemas.microsoft.com/office/word/2010/wordml" xmlns:w15="http://schemas.microsoft.com/office/word/2012/wordml" xmlns:w16cid="http://schemas.microsoft.com/office/word/2016/wordml/cid" xmlns:w16se="http://schemas.microsoft.com/office/word/2015/wordml/symex" mc:Ignorable="w14 w15 w16se w16cid">
+<w:styles xmlns:mc="http://schemas.openxmlformats.org/markup-compatibility/2006" xmlns:r="http://schemas.openxmlformats.org/officeDocument/2006/relationships" xmlns:w="http://schemas.openxmlformats.org/wordprocessingml/2006/main" xmlns:w14="http://schemas.microsoft.com/office/word/2010/wordml" xmlns:w15="http://schemas.microsoft.com/office/word/2012/wordml" xmlns:w16cex="http://schemas.microsoft.com/office/word/2018/wordml/cex" xmlns:w16cid="http://schemas.microsoft.com/office/word/2016/wordml/cid" xmlns:w16="http://schemas.microsoft.com/office/word/2018/wordml" xmlns:w16du="http://schemas.microsoft.com/office/word/2023/wordml/word16du" xmlns:w16sdtdh="http://schemas.microsoft.com/office/word/2020/wordml/sdtdatahash" xmlns:w16se="http://schemas.microsoft.com/office/word/2015/wordml/symex" mc:Ignorable="w14 w15 w16se w16cid w16 w16cex w16sdtdh w16du">
   <w:docDefaults>
     <w:rPrDefault>
       <w:rPr>
@@ -4794,7 +7981,7 @@
       </w:pPr>
     </w:pPrDefault>
   </w:docDefaults>
-  <w:latentStyles w:defLockedState="0" w:defUIPriority="99" w:defSemiHidden="0" w:defUnhideWhenUsed="0" w:defQFormat="0" w:count="375">
+  <w:latentStyles w:defLockedState="0" w:defUIPriority="99" w:defSemiHidden="0" w:defUnhideWhenUsed="0" w:defQFormat="0" w:count="376">
     <w:lsdException w:name="Normal" w:uiPriority="0" w:qFormat="1"/>
     <w:lsdException w:name="heading 1" w:uiPriority="9" w:qFormat="1"/>
     <w:lsdException w:name="heading 2" w:semiHidden="1" w:uiPriority="9" w:unhideWhenUsed="1" w:qFormat="1"/>
@@ -5170,11 +8357,12 @@
     <w:lsdException w:name="Smart Hyperlink" w:semiHidden="1" w:unhideWhenUsed="1"/>
     <w:lsdException w:name="Hashtag" w:semiHidden="1" w:unhideWhenUsed="1"/>
     <w:lsdException w:name="Unresolved Mention" w:semiHidden="1" w:unhideWhenUsed="1"/>
+    <w:lsdException w:name="Smart Link" w:semiHidden="1" w:unhideWhenUsed="1"/>
   </w:latentStyles>
   <w:style w:type="paragraph" w:default="1" w:styleId="Normal">
     <w:name w:val="Normal"/>
     <w:qFormat/>
-    <w:rsid w:val="00DA5D6E"/>
+    <w:rsid w:val="00611BCA"/>
     <w:pPr>
       <w:spacing w:after="0" w:line="240" w:lineRule="auto"/>
     </w:pPr>

</xml_diff>